<commit_message>
Synopsis Content Page Done
</commit_message>
<xml_diff>
--- a/synopsis/siddhesh1770-Synopsis.docx
+++ b/synopsis/siddhesh1770-Synopsis.docx
@@ -5,9 +5,15 @@
     <w:p>
       <w:pPr>
         <w:jc w:val="center"/>
+        <w:rPr>
+          <w:rFonts w:ascii="Times New Roman" w:hAnsi="Times New Roman" w:cs="Times New Roman"/>
+        </w:rPr>
       </w:pPr>
-      <w:r>
-        <w:rPr>
+      <w:bookmarkStart w:id="0" w:name="_top"/>
+      <w:bookmarkEnd w:id="0"/>
+      <w:r>
+        <w:rPr>
+          <w:rFonts w:ascii="Times New Roman" w:hAnsi="Times New Roman" w:cs="Times New Roman"/>
           <w:noProof/>
         </w:rPr>
         <w:drawing>
@@ -28,7 +34,7 @@
                     </pic:cNvPicPr>
                   </pic:nvPicPr>
                   <pic:blipFill>
-                    <a:blip r:embed="rId4">
+                    <a:blip r:embed="rId6">
                       <a:extLst>
                         <a:ext uri="{28A0092B-C50C-407E-A947-70E740481C1C}">
                           <a14:useLocalDpi xmlns:a14="http://schemas.microsoft.com/office/drawing/2010/main" val="0"/>
@@ -63,45 +69,52 @@
     <w:p>
       <w:pPr>
         <w:jc w:val="center"/>
+        <w:rPr>
+          <w:rFonts w:ascii="Times New Roman" w:hAnsi="Times New Roman" w:cs="Times New Roman"/>
+        </w:rPr>
       </w:pPr>
     </w:p>
     <w:p>
       <w:pPr>
         <w:jc w:val="center"/>
         <w:rPr>
+          <w:rFonts w:ascii="Times New Roman" w:hAnsi="Times New Roman" w:cs="Times New Roman"/>
           <w:b/>
           <w:bCs/>
-          <w:sz w:val="60"/>
-          <w:szCs w:val="60"/>
+          <w:sz w:val="64"/>
+          <w:szCs w:val="64"/>
           <w:u w:val="single"/>
         </w:rPr>
       </w:pPr>
       <w:r>
         <w:rPr>
+          <w:rFonts w:ascii="Times New Roman" w:hAnsi="Times New Roman" w:cs="Times New Roman"/>
           <w:b/>
           <w:bCs/>
-          <w:sz w:val="60"/>
-          <w:szCs w:val="60"/>
+          <w:sz w:val="64"/>
+          <w:szCs w:val="64"/>
           <w:u w:val="single"/>
         </w:rPr>
         <w:t>Single Page</w:t>
       </w:r>
       <w:r>
         <w:rPr>
+          <w:rFonts w:ascii="Times New Roman" w:hAnsi="Times New Roman" w:cs="Times New Roman"/>
           <w:b/>
           <w:bCs/>
-          <w:sz w:val="60"/>
-          <w:szCs w:val="60"/>
+          <w:sz w:val="64"/>
+          <w:szCs w:val="64"/>
           <w:u w:val="single"/>
         </w:rPr>
         <w:t xml:space="preserve"> Web</w:t>
       </w:r>
       <w:r>
         <w:rPr>
+          <w:rFonts w:ascii="Times New Roman" w:hAnsi="Times New Roman" w:cs="Times New Roman"/>
           <w:b/>
           <w:bCs/>
-          <w:sz w:val="60"/>
-          <w:szCs w:val="60"/>
+          <w:sz w:val="64"/>
+          <w:szCs w:val="64"/>
           <w:u w:val="single"/>
         </w:rPr>
         <w:t xml:space="preserve"> Dashboard</w:t>
@@ -112,6 +125,7 @@
         <w:jc w:val="center"/>
         <w:rPr>
           <w:rStyle w:val="Hyperlink"/>
+          <w:rFonts w:ascii="Times New Roman" w:hAnsi="Times New Roman" w:cs="Times New Roman"/>
           <w:sz w:val="32"/>
           <w:szCs w:val="32"/>
           <w:u w:val="none"/>
@@ -119,6 +133,7 @@
       </w:pPr>
       <w:r>
         <w:rPr>
+          <w:rFonts w:ascii="Times New Roman" w:hAnsi="Times New Roman" w:cs="Times New Roman"/>
           <w:sz w:val="28"/>
           <w:szCs w:val="28"/>
         </w:rPr>
@@ -126,6 +141,7 @@
       </w:r>
       <w:r>
         <w:rPr>
+          <w:rFonts w:ascii="Times New Roman" w:hAnsi="Times New Roman" w:cs="Times New Roman"/>
           <w:sz w:val="28"/>
           <w:szCs w:val="28"/>
         </w:rPr>
@@ -133,20 +149,16 @@
       </w:r>
       <w:r>
         <w:rPr>
+          <w:rFonts w:ascii="Times New Roman" w:hAnsi="Times New Roman" w:cs="Times New Roman"/>
           <w:sz w:val="28"/>
           <w:szCs w:val="28"/>
         </w:rPr>
-      </w:r>
-      <w:r>
-        <w:rPr>
-          <w:sz w:val="28"/>
-          <w:szCs w:val="28"/>
-        </w:rPr>
         <w:fldChar w:fldCharType="separate"/>
       </w:r>
       <w:r>
         <w:rPr>
           <w:rStyle w:val="Hyperlink"/>
+          <w:rFonts w:ascii="Times New Roman" w:hAnsi="Times New Roman" w:cs="Times New Roman"/>
           <w:sz w:val="34"/>
           <w:szCs w:val="34"/>
           <w:u w:val="none"/>
@@ -158,12 +170,14 @@
       <w:pPr>
         <w:jc w:val="center"/>
         <w:rPr>
+          <w:rFonts w:ascii="Times New Roman" w:hAnsi="Times New Roman" w:cs="Times New Roman"/>
           <w:sz w:val="40"/>
           <w:szCs w:val="40"/>
         </w:rPr>
       </w:pPr>
       <w:r>
         <w:rPr>
+          <w:rFonts w:ascii="Times New Roman" w:hAnsi="Times New Roman" w:cs="Times New Roman"/>
           <w:sz w:val="28"/>
           <w:szCs w:val="28"/>
         </w:rPr>
@@ -171,6 +185,7 @@
       </w:r>
       <w:r>
         <w:rPr>
+          <w:rFonts w:ascii="Times New Roman" w:hAnsi="Times New Roman" w:cs="Times New Roman"/>
           <w:sz w:val="40"/>
           <w:szCs w:val="40"/>
         </w:rPr>
@@ -181,6 +196,7 @@
       <w:pPr>
         <w:jc w:val="center"/>
         <w:rPr>
+          <w:rFonts w:ascii="Times New Roman" w:hAnsi="Times New Roman" w:cs="Times New Roman"/>
           <w:sz w:val="40"/>
           <w:szCs w:val="40"/>
         </w:rPr>
@@ -190,6 +206,7 @@
       <w:pPr>
         <w:jc w:val="center"/>
         <w:rPr>
+          <w:rFonts w:ascii="Times New Roman" w:hAnsi="Times New Roman" w:cs="Times New Roman"/>
           <w:b/>
           <w:bCs/>
           <w:sz w:val="34"/>
@@ -199,6 +216,7 @@
       </w:pPr>
       <w:r>
         <w:rPr>
+          <w:rFonts w:ascii="Times New Roman" w:hAnsi="Times New Roman" w:cs="Times New Roman"/>
           <w:b/>
           <w:bCs/>
           <w:sz w:val="34"/>
@@ -468,7 +486,7 @@
                 <w:szCs w:val="28"/>
               </w:rPr>
             </w:pPr>
-            <w:hyperlink r:id="rId5" w:history="1">
+            <w:hyperlink r:id="rId7" w:history="1">
               <w:r>
                 <w:rPr>
                   <w:rStyle w:val="Hyperlink"/>
@@ -672,23 +690,7 @@
                 <w:sz w:val="26"/>
                 <w:szCs w:val="26"/>
               </w:rPr>
-              <w:t>St. Wilfred’s College of Arts</w:t>
-            </w:r>
-            <w:r>
-              <w:rPr>
-                <w:rFonts w:ascii="Times New Roman" w:hAnsi="Times New Roman" w:cs="Times New Roman"/>
-                <w:sz w:val="26"/>
-                <w:szCs w:val="26"/>
-              </w:rPr>
-              <w:t>,</w:t>
-            </w:r>
-            <w:r>
-              <w:rPr>
-                <w:rFonts w:ascii="Times New Roman" w:hAnsi="Times New Roman" w:cs="Times New Roman"/>
-                <w:sz w:val="26"/>
-                <w:szCs w:val="26"/>
-              </w:rPr>
-              <w:t xml:space="preserve"> Science and Commerce</w:t>
+              <w:t>St. Wilfred’s College of Arts, Science and Commerce</w:t>
             </w:r>
           </w:p>
         </w:tc>
@@ -812,7 +814,7 @@
                 <w:szCs w:val="28"/>
               </w:rPr>
             </w:pPr>
-            <w:hyperlink r:id="rId6" w:history="1">
+            <w:hyperlink r:id="rId8" w:history="1">
               <w:r>
                 <w:rPr>
                   <w:rStyle w:val="Hyperlink"/>
@@ -831,6 +833,7 @@
       <w:pPr>
         <w:jc w:val="center"/>
         <w:rPr>
+          <w:rFonts w:ascii="Times New Roman" w:hAnsi="Times New Roman" w:cs="Times New Roman"/>
           <w:sz w:val="40"/>
           <w:szCs w:val="40"/>
         </w:rPr>
@@ -840,6 +843,7 @@
       <w:pPr>
         <w:jc w:val="center"/>
         <w:rPr>
+          <w:rFonts w:ascii="Times New Roman" w:hAnsi="Times New Roman" w:cs="Times New Roman"/>
           <w:sz w:val="40"/>
           <w:szCs w:val="40"/>
         </w:rPr>
@@ -849,6 +853,7 @@
       <w:pPr>
         <w:jc w:val="center"/>
         <w:rPr>
+          <w:rFonts w:ascii="Times New Roman" w:hAnsi="Times New Roman" w:cs="Times New Roman"/>
           <w:sz w:val="40"/>
           <w:szCs w:val="40"/>
         </w:rPr>
@@ -857,6 +862,7 @@
     <w:p>
       <w:pPr>
         <w:rPr>
+          <w:rFonts w:ascii="Times New Roman" w:hAnsi="Times New Roman" w:cs="Times New Roman"/>
           <w:sz w:val="32"/>
           <w:szCs w:val="32"/>
           <w:u w:val="single"/>
@@ -864,6 +870,7 @@
       </w:pPr>
       <w:r>
         <w:rPr>
+          <w:rFonts w:ascii="Times New Roman" w:hAnsi="Times New Roman" w:cs="Times New Roman"/>
           <w:b/>
           <w:bCs/>
           <w:sz w:val="32"/>
@@ -874,6 +881,7 @@
       </w:r>
       <w:r>
         <w:rPr>
+          <w:rFonts w:ascii="Times New Roman" w:hAnsi="Times New Roman" w:cs="Times New Roman"/>
           <w:b/>
           <w:bCs/>
           <w:sz w:val="32"/>
@@ -884,6 +892,7 @@
       </w:r>
       <w:r>
         <w:rPr>
+          <w:rFonts w:ascii="Times New Roman" w:hAnsi="Times New Roman" w:cs="Times New Roman"/>
           <w:sz w:val="32"/>
           <w:szCs w:val="32"/>
         </w:rPr>
@@ -891,6 +900,7 @@
       </w:r>
       <w:r>
         <w:rPr>
+          <w:rFonts w:ascii="Times New Roman" w:hAnsi="Times New Roman" w:cs="Times New Roman"/>
           <w:sz w:val="32"/>
           <w:szCs w:val="32"/>
         </w:rPr>
@@ -898,6 +908,7 @@
       </w:r>
       <w:r>
         <w:rPr>
+          <w:rFonts w:ascii="Times New Roman" w:hAnsi="Times New Roman" w:cs="Times New Roman"/>
           <w:sz w:val="32"/>
           <w:szCs w:val="32"/>
         </w:rPr>
@@ -905,6 +916,7 @@
       </w:r>
       <w:r>
         <w:rPr>
+          <w:rFonts w:ascii="Times New Roman" w:hAnsi="Times New Roman" w:cs="Times New Roman"/>
           <w:sz w:val="32"/>
           <w:szCs w:val="32"/>
         </w:rPr>
@@ -912,6 +924,7 @@
       </w:r>
       <w:r>
         <w:rPr>
+          <w:rFonts w:ascii="Times New Roman" w:hAnsi="Times New Roman" w:cs="Times New Roman"/>
           <w:sz w:val="32"/>
           <w:szCs w:val="32"/>
         </w:rPr>
@@ -919,6 +932,7 @@
       </w:r>
       <w:r>
         <w:rPr>
+          <w:rFonts w:ascii="Times New Roman" w:hAnsi="Times New Roman" w:cs="Times New Roman"/>
           <w:sz w:val="32"/>
           <w:szCs w:val="32"/>
         </w:rPr>
@@ -926,6 +940,7 @@
       </w:r>
       <w:r>
         <w:rPr>
+          <w:rFonts w:ascii="Times New Roman" w:hAnsi="Times New Roman" w:cs="Times New Roman"/>
           <w:sz w:val="32"/>
           <w:szCs w:val="32"/>
         </w:rPr>
@@ -933,6 +948,7 @@
       </w:r>
       <w:r>
         <w:rPr>
+          <w:rFonts w:ascii="Times New Roman" w:hAnsi="Times New Roman" w:cs="Times New Roman"/>
           <w:sz w:val="32"/>
           <w:szCs w:val="32"/>
         </w:rPr>
@@ -940,6 +956,7 @@
       </w:r>
       <w:r>
         <w:rPr>
+          <w:rFonts w:ascii="Times New Roman" w:hAnsi="Times New Roman" w:cs="Times New Roman"/>
           <w:sz w:val="32"/>
           <w:szCs w:val="32"/>
         </w:rPr>
@@ -947,6 +964,7 @@
       </w:r>
       <w:r>
         <w:rPr>
+          <w:rFonts w:ascii="Times New Roman" w:hAnsi="Times New Roman" w:cs="Times New Roman"/>
           <w:sz w:val="32"/>
           <w:szCs w:val="32"/>
         </w:rPr>
@@ -954,14 +972,15 @@
       </w:r>
       <w:r>
         <w:rPr>
+          <w:rFonts w:ascii="Times New Roman" w:hAnsi="Times New Roman" w:cs="Times New Roman"/>
           <w:sz w:val="32"/>
           <w:szCs w:val="32"/>
         </w:rPr>
         <w:tab/>
-        <w:t xml:space="preserve"> </w:t>
-      </w:r>
-      <w:r>
-        <w:rPr>
+      </w:r>
+      <w:r>
+        <w:rPr>
+          <w:rFonts w:ascii="Times New Roman" w:hAnsi="Times New Roman" w:cs="Times New Roman"/>
           <w:b/>
           <w:bCs/>
           <w:sz w:val="32"/>
@@ -974,6 +993,7 @@
     <w:p>
       <w:pPr>
         <w:rPr>
+          <w:rFonts w:ascii="Times New Roman" w:hAnsi="Times New Roman" w:cs="Times New Roman"/>
           <w:sz w:val="32"/>
           <w:szCs w:val="32"/>
           <w:u w:val="single"/>
@@ -983,6 +1003,7 @@
     <w:p>
       <w:pPr>
         <w:rPr>
+          <w:rFonts w:ascii="Times New Roman" w:hAnsi="Times New Roman" w:cs="Times New Roman"/>
           <w:sz w:val="32"/>
           <w:szCs w:val="32"/>
           <w:u w:val="single"/>
@@ -992,6 +1013,7 @@
     <w:p>
       <w:pPr>
         <w:rPr>
+          <w:rFonts w:ascii="Times New Roman" w:hAnsi="Times New Roman" w:cs="Times New Roman"/>
           <w:sz w:val="32"/>
           <w:szCs w:val="32"/>
           <w:u w:val="single"/>
@@ -1001,15 +1023,7 @@
     <w:p>
       <w:pPr>
         <w:rPr>
-          <w:sz w:val="32"/>
-          <w:szCs w:val="32"/>
-          <w:u w:val="single"/>
-        </w:rPr>
-      </w:pPr>
-    </w:p>
-    <w:p>
-      <w:pPr>
-        <w:rPr>
+          <w:rFonts w:ascii="Times New Roman" w:hAnsi="Times New Roman" w:cs="Times New Roman"/>
           <w:b/>
           <w:bCs/>
           <w:sz w:val="32"/>
@@ -1018,64 +1032,1182 @@
       </w:pPr>
       <w:r>
         <w:rPr>
+          <w:rFonts w:ascii="Times New Roman" w:hAnsi="Times New Roman" w:cs="Times New Roman"/>
           <w:b/>
           <w:bCs/>
           <w:sz w:val="32"/>
           <w:szCs w:val="32"/>
           <w:u w:val="single"/>
         </w:rPr>
-        <w:t>Date</w:t>
-      </w:r>
-      <w:r>
-        <w:rPr>
+        <w:t>Date -</w:t>
+      </w:r>
+      <w:r>
+        <w:rPr>
+          <w:rFonts w:ascii="Times New Roman" w:hAnsi="Times New Roman" w:cs="Times New Roman"/>
+          <w:b/>
+          <w:bCs/>
+          <w:sz w:val="32"/>
+          <w:szCs w:val="32"/>
+        </w:rPr>
+        <w:tab/>
+        <w:t>/</w:t>
+      </w:r>
+      <w:r>
+        <w:rPr>
+          <w:rFonts w:ascii="Times New Roman" w:hAnsi="Times New Roman" w:cs="Times New Roman"/>
+          <w:b/>
+          <w:bCs/>
+          <w:sz w:val="32"/>
+          <w:szCs w:val="32"/>
+        </w:rPr>
+        <w:tab/>
+        <w:t>/</w:t>
+      </w:r>
+      <w:r>
+        <w:rPr>
+          <w:rFonts w:ascii="Times New Roman" w:hAnsi="Times New Roman" w:cs="Times New Roman"/>
+          <w:b/>
+          <w:bCs/>
+          <w:sz w:val="32"/>
+          <w:szCs w:val="32"/>
+        </w:rPr>
+        <w:t xml:space="preserve"> </w:t>
+      </w:r>
+      <w:r>
+        <w:rPr>
+          <w:rFonts w:ascii="Times New Roman" w:hAnsi="Times New Roman" w:cs="Times New Roman"/>
+          <w:b/>
+          <w:bCs/>
+          <w:sz w:val="32"/>
+          <w:szCs w:val="32"/>
+        </w:rPr>
+        <w:t>2021</w:t>
+      </w:r>
+    </w:p>
+    <w:p>
+      <w:pPr>
+        <w:jc w:val="center"/>
+        <w:rPr>
+          <w:rFonts w:ascii="Times New Roman" w:hAnsi="Times New Roman" w:cs="Times New Roman"/>
+          <w:b/>
+          <w:bCs/>
+          <w:sz w:val="56"/>
+          <w:szCs w:val="56"/>
+          <w:u w:val="single"/>
+        </w:rPr>
+      </w:pPr>
+      <w:r>
+        <w:rPr>
+          <w:rFonts w:ascii="Times New Roman" w:hAnsi="Times New Roman" w:cs="Times New Roman"/>
+          <w:b/>
+          <w:bCs/>
+          <w:sz w:val="44"/>
+          <w:szCs w:val="44"/>
+          <w:u w:val="single"/>
+        </w:rPr>
+        <w:lastRenderedPageBreak/>
+        <w:t>Contents</w:t>
+      </w:r>
+      <w:r>
+        <w:rPr>
+          <w:rFonts w:ascii="Times New Roman" w:hAnsi="Times New Roman" w:cs="Times New Roman"/>
+          <w:b/>
+          <w:bCs/>
+          <w:sz w:val="44"/>
+          <w:szCs w:val="44"/>
+          <w:u w:val="single"/>
+        </w:rPr>
+        <w:t xml:space="preserve"> of The Synopsis</w:t>
+      </w:r>
+    </w:p>
+    <w:p>
+      <w:pPr>
+        <w:rPr>
+          <w:rFonts w:ascii="Times New Roman" w:hAnsi="Times New Roman" w:cs="Times New Roman"/>
+          <w:b/>
+          <w:bCs/>
+          <w:sz w:val="50"/>
+          <w:szCs w:val="50"/>
+          <w:u w:val="single"/>
+        </w:rPr>
+      </w:pPr>
+    </w:p>
+    <w:tbl>
+      <w:tblPr>
+        <w:tblStyle w:val="TableGrid"/>
+        <w:tblW w:w="0" w:type="auto"/>
+        <w:jc w:val="center"/>
+        <w:tblLayout w:type="fixed"/>
+        <w:tblLook w:val="04A0" w:firstRow="1" w:lastRow="0" w:firstColumn="1" w:lastColumn="0" w:noHBand="0" w:noVBand="1"/>
+        <w:tblCaption w:val="Contents of The Synopsis"/>
+      </w:tblPr>
+      <w:tblGrid>
+        <w:gridCol w:w="7105"/>
+        <w:gridCol w:w="2687"/>
+      </w:tblGrid>
+      <w:tr>
+        <w:trPr>
+          <w:trHeight w:val="720"/>
+          <w:jc w:val="center"/>
+        </w:trPr>
+        <w:tc>
+          <w:tcPr>
+            <w:tcW w:w="7105" w:type="dxa"/>
+            <w:vAlign w:val="center"/>
+          </w:tcPr>
+          <w:p>
+            <w:pPr>
+              <w:jc w:val="center"/>
+              <w:rPr>
+                <w:rFonts w:ascii="Times New Roman" w:hAnsi="Times New Roman" w:cs="Times New Roman"/>
+                <w:b/>
+                <w:bCs/>
+                <w:sz w:val="32"/>
+                <w:szCs w:val="32"/>
+                <w:u w:val="single"/>
+              </w:rPr>
+            </w:pPr>
+            <w:r>
+              <w:rPr>
+                <w:rFonts w:ascii="Times New Roman" w:hAnsi="Times New Roman" w:cs="Times New Roman"/>
+                <w:b/>
+                <w:bCs/>
+                <w:sz w:val="32"/>
+                <w:szCs w:val="32"/>
+                <w:u w:val="single"/>
+              </w:rPr>
+              <w:t>Content</w:t>
+            </w:r>
+          </w:p>
+        </w:tc>
+        <w:tc>
+          <w:tcPr>
+            <w:tcW w:w="2687" w:type="dxa"/>
+            <w:vAlign w:val="center"/>
+          </w:tcPr>
+          <w:p>
+            <w:pPr>
+              <w:jc w:val="center"/>
+              <w:rPr>
+                <w:rFonts w:ascii="Times New Roman" w:hAnsi="Times New Roman" w:cs="Times New Roman"/>
+                <w:b/>
+                <w:bCs/>
+                <w:sz w:val="32"/>
+                <w:szCs w:val="32"/>
+                <w:u w:val="single"/>
+              </w:rPr>
+            </w:pPr>
+            <w:r>
+              <w:rPr>
+                <w:rFonts w:ascii="Times New Roman" w:hAnsi="Times New Roman" w:cs="Times New Roman"/>
+                <w:b/>
+                <w:bCs/>
+                <w:sz w:val="32"/>
+                <w:szCs w:val="32"/>
+                <w:u w:val="single"/>
+              </w:rPr>
+              <w:t>Page</w:t>
+            </w:r>
+          </w:p>
+        </w:tc>
+      </w:tr>
+      <w:tr>
+        <w:trPr>
+          <w:trHeight w:val="720"/>
+          <w:jc w:val="center"/>
+        </w:trPr>
+        <w:tc>
+          <w:tcPr>
+            <w:tcW w:w="7105" w:type="dxa"/>
+            <w:vAlign w:val="center"/>
+          </w:tcPr>
+          <w:p>
+            <w:pPr>
+              <w:jc w:val="center"/>
+              <w:rPr>
+                <w:rFonts w:ascii="Times New Roman" w:hAnsi="Times New Roman" w:cs="Times New Roman"/>
+                <w:sz w:val="32"/>
+                <w:szCs w:val="32"/>
+              </w:rPr>
+            </w:pPr>
+            <w:r>
+              <w:rPr>
+                <w:rFonts w:ascii="Times New Roman" w:hAnsi="Times New Roman" w:cs="Times New Roman"/>
+                <w:sz w:val="32"/>
+                <w:szCs w:val="32"/>
+              </w:rPr>
+              <w:t>Introduction</w:t>
+            </w:r>
+          </w:p>
+        </w:tc>
+        <w:tc>
+          <w:tcPr>
+            <w:tcW w:w="2687" w:type="dxa"/>
+            <w:vAlign w:val="center"/>
+          </w:tcPr>
+          <w:p>
+            <w:pPr>
+              <w:jc w:val="center"/>
+              <w:rPr>
+                <w:rFonts w:ascii="Times New Roman" w:hAnsi="Times New Roman" w:cs="Times New Roman"/>
+                <w:b/>
+                <w:bCs/>
+                <w:sz w:val="32"/>
+                <w:szCs w:val="32"/>
+                <w:u w:val="single"/>
+              </w:rPr>
+            </w:pPr>
+            <w:r>
+              <w:rPr>
+                <w:rFonts w:ascii="Times New Roman" w:hAnsi="Times New Roman" w:cs="Times New Roman"/>
+                <w:b/>
+                <w:bCs/>
+                <w:sz w:val="32"/>
+                <w:szCs w:val="32"/>
+                <w:u w:val="single"/>
+              </w:rPr>
+              <w:t>0</w:t>
+            </w:r>
+            <w:r>
+              <w:rPr>
+                <w:rFonts w:ascii="Times New Roman" w:hAnsi="Times New Roman" w:cs="Times New Roman"/>
+                <w:b/>
+                <w:bCs/>
+                <w:sz w:val="32"/>
+                <w:szCs w:val="32"/>
+                <w:u w:val="single"/>
+              </w:rPr>
+              <w:t>3</w:t>
+            </w:r>
+          </w:p>
+        </w:tc>
+      </w:tr>
+      <w:tr>
+        <w:trPr>
+          <w:trHeight w:val="720"/>
+          <w:jc w:val="center"/>
+        </w:trPr>
+        <w:tc>
+          <w:tcPr>
+            <w:tcW w:w="7105" w:type="dxa"/>
+            <w:vAlign w:val="center"/>
+          </w:tcPr>
+          <w:p>
+            <w:pPr>
+              <w:jc w:val="center"/>
+              <w:rPr>
+                <w:rFonts w:ascii="Times New Roman" w:hAnsi="Times New Roman" w:cs="Times New Roman"/>
+                <w:sz w:val="32"/>
+                <w:szCs w:val="32"/>
+              </w:rPr>
+            </w:pPr>
+            <w:r>
+              <w:rPr>
+                <w:rFonts w:ascii="Times New Roman" w:hAnsi="Times New Roman" w:cs="Times New Roman"/>
+                <w:sz w:val="32"/>
+                <w:szCs w:val="32"/>
+              </w:rPr>
+              <w:t>Scope</w:t>
+            </w:r>
+          </w:p>
+        </w:tc>
+        <w:tc>
+          <w:tcPr>
+            <w:tcW w:w="2687" w:type="dxa"/>
+            <w:vAlign w:val="center"/>
+          </w:tcPr>
+          <w:p>
+            <w:pPr>
+              <w:jc w:val="center"/>
+              <w:rPr>
+                <w:rFonts w:ascii="Times New Roman" w:hAnsi="Times New Roman" w:cs="Times New Roman"/>
+                <w:b/>
+                <w:bCs/>
+                <w:sz w:val="32"/>
+                <w:szCs w:val="32"/>
+                <w:u w:val="single"/>
+              </w:rPr>
+            </w:pPr>
+          </w:p>
+        </w:tc>
+      </w:tr>
+      <w:tr>
+        <w:trPr>
+          <w:trHeight w:val="720"/>
+          <w:jc w:val="center"/>
+        </w:trPr>
+        <w:tc>
+          <w:tcPr>
+            <w:tcW w:w="7105" w:type="dxa"/>
+            <w:vAlign w:val="center"/>
+          </w:tcPr>
+          <w:p>
+            <w:pPr>
+              <w:jc w:val="center"/>
+              <w:rPr>
+                <w:rFonts w:ascii="Times New Roman" w:hAnsi="Times New Roman" w:cs="Times New Roman"/>
+                <w:sz w:val="32"/>
+                <w:szCs w:val="32"/>
+              </w:rPr>
+            </w:pPr>
+            <w:r>
+              <w:rPr>
+                <w:rFonts w:ascii="Times New Roman" w:hAnsi="Times New Roman" w:cs="Times New Roman"/>
+                <w:sz w:val="32"/>
+                <w:szCs w:val="32"/>
+              </w:rPr>
+              <w:t>Objective</w:t>
+            </w:r>
+          </w:p>
+        </w:tc>
+        <w:tc>
+          <w:tcPr>
+            <w:tcW w:w="2687" w:type="dxa"/>
+            <w:vAlign w:val="center"/>
+          </w:tcPr>
+          <w:p>
+            <w:pPr>
+              <w:jc w:val="center"/>
+              <w:rPr>
+                <w:rFonts w:ascii="Times New Roman" w:hAnsi="Times New Roman" w:cs="Times New Roman"/>
+                <w:b/>
+                <w:bCs/>
+                <w:sz w:val="32"/>
+                <w:szCs w:val="32"/>
+                <w:u w:val="single"/>
+              </w:rPr>
+            </w:pPr>
+          </w:p>
+        </w:tc>
+      </w:tr>
+      <w:tr>
+        <w:trPr>
+          <w:trHeight w:val="720"/>
+          <w:jc w:val="center"/>
+        </w:trPr>
+        <w:tc>
+          <w:tcPr>
+            <w:tcW w:w="7105" w:type="dxa"/>
+            <w:vAlign w:val="center"/>
+          </w:tcPr>
+          <w:p>
+            <w:pPr>
+              <w:jc w:val="center"/>
+              <w:rPr>
+                <w:rFonts w:ascii="Times New Roman" w:hAnsi="Times New Roman" w:cs="Times New Roman"/>
+                <w:sz w:val="32"/>
+                <w:szCs w:val="32"/>
+              </w:rPr>
+            </w:pPr>
+            <w:r>
+              <w:rPr>
+                <w:rFonts w:ascii="Times New Roman" w:hAnsi="Times New Roman" w:cs="Times New Roman"/>
+                <w:sz w:val="32"/>
+                <w:szCs w:val="32"/>
+              </w:rPr>
+              <w:t>Application of The Project</w:t>
+            </w:r>
+          </w:p>
+        </w:tc>
+        <w:tc>
+          <w:tcPr>
+            <w:tcW w:w="2687" w:type="dxa"/>
+            <w:vAlign w:val="center"/>
+          </w:tcPr>
+          <w:p>
+            <w:pPr>
+              <w:jc w:val="center"/>
+              <w:rPr>
+                <w:rFonts w:ascii="Times New Roman" w:hAnsi="Times New Roman" w:cs="Times New Roman"/>
+                <w:b/>
+                <w:bCs/>
+                <w:sz w:val="32"/>
+                <w:szCs w:val="32"/>
+                <w:u w:val="single"/>
+              </w:rPr>
+            </w:pPr>
+          </w:p>
+        </w:tc>
+      </w:tr>
+      <w:tr>
+        <w:trPr>
+          <w:trHeight w:val="720"/>
+          <w:jc w:val="center"/>
+        </w:trPr>
+        <w:tc>
+          <w:tcPr>
+            <w:tcW w:w="7105" w:type="dxa"/>
+            <w:vAlign w:val="center"/>
+          </w:tcPr>
+          <w:p>
+            <w:pPr>
+              <w:jc w:val="center"/>
+              <w:rPr>
+                <w:rFonts w:ascii="Times New Roman" w:hAnsi="Times New Roman" w:cs="Times New Roman"/>
+                <w:sz w:val="32"/>
+                <w:szCs w:val="32"/>
+              </w:rPr>
+            </w:pPr>
+            <w:r>
+              <w:rPr>
+                <w:rFonts w:ascii="Times New Roman" w:hAnsi="Times New Roman" w:cs="Times New Roman"/>
+                <w:sz w:val="32"/>
+                <w:szCs w:val="32"/>
+              </w:rPr>
+              <w:t>Overview of Features</w:t>
+            </w:r>
+          </w:p>
+        </w:tc>
+        <w:tc>
+          <w:tcPr>
+            <w:tcW w:w="2687" w:type="dxa"/>
+            <w:vAlign w:val="center"/>
+          </w:tcPr>
+          <w:p>
+            <w:pPr>
+              <w:jc w:val="center"/>
+              <w:rPr>
+                <w:rFonts w:ascii="Times New Roman" w:hAnsi="Times New Roman" w:cs="Times New Roman"/>
+                <w:b/>
+                <w:bCs/>
+                <w:sz w:val="32"/>
+                <w:szCs w:val="32"/>
+                <w:u w:val="single"/>
+              </w:rPr>
+            </w:pPr>
+          </w:p>
+        </w:tc>
+      </w:tr>
+      <w:tr>
+        <w:trPr>
+          <w:trHeight w:val="720"/>
+          <w:jc w:val="center"/>
+        </w:trPr>
+        <w:tc>
+          <w:tcPr>
+            <w:tcW w:w="7105" w:type="dxa"/>
+            <w:vAlign w:val="center"/>
+          </w:tcPr>
+          <w:p>
+            <w:pPr>
+              <w:jc w:val="center"/>
+              <w:rPr>
+                <w:rFonts w:ascii="Times New Roman" w:hAnsi="Times New Roman" w:cs="Times New Roman"/>
+                <w:sz w:val="32"/>
+                <w:szCs w:val="32"/>
+              </w:rPr>
+            </w:pPr>
+            <w:r>
+              <w:rPr>
+                <w:rFonts w:ascii="Times New Roman" w:hAnsi="Times New Roman" w:cs="Times New Roman"/>
+                <w:sz w:val="32"/>
+                <w:szCs w:val="32"/>
+              </w:rPr>
+              <w:t xml:space="preserve">Survey of </w:t>
+            </w:r>
+            <w:r>
+              <w:rPr>
+                <w:rFonts w:ascii="Times New Roman" w:hAnsi="Times New Roman" w:cs="Times New Roman"/>
+                <w:sz w:val="32"/>
+                <w:szCs w:val="32"/>
+              </w:rPr>
+              <w:t>Technologies</w:t>
+            </w:r>
+          </w:p>
+        </w:tc>
+        <w:tc>
+          <w:tcPr>
+            <w:tcW w:w="2687" w:type="dxa"/>
+            <w:vAlign w:val="center"/>
+          </w:tcPr>
+          <w:p>
+            <w:pPr>
+              <w:jc w:val="center"/>
+              <w:rPr>
+                <w:rFonts w:ascii="Times New Roman" w:hAnsi="Times New Roman" w:cs="Times New Roman"/>
+                <w:b/>
+                <w:bCs/>
+                <w:sz w:val="32"/>
+                <w:szCs w:val="32"/>
+                <w:u w:val="single"/>
+              </w:rPr>
+            </w:pPr>
+          </w:p>
+        </w:tc>
+      </w:tr>
+      <w:tr>
+        <w:trPr>
+          <w:trHeight w:val="720"/>
+          <w:jc w:val="center"/>
+        </w:trPr>
+        <w:tc>
+          <w:tcPr>
+            <w:tcW w:w="7105" w:type="dxa"/>
+            <w:vAlign w:val="center"/>
+          </w:tcPr>
+          <w:p>
+            <w:pPr>
+              <w:jc w:val="center"/>
+              <w:rPr>
+                <w:rFonts w:ascii="Times New Roman" w:hAnsi="Times New Roman" w:cs="Times New Roman"/>
+                <w:sz w:val="32"/>
+                <w:szCs w:val="32"/>
+              </w:rPr>
+            </w:pPr>
+            <w:r>
+              <w:rPr>
+                <w:rFonts w:ascii="Times New Roman" w:hAnsi="Times New Roman" w:cs="Times New Roman"/>
+                <w:sz w:val="32"/>
+                <w:szCs w:val="32"/>
+              </w:rPr>
+              <w:t>API – Schema</w:t>
+            </w:r>
+          </w:p>
+        </w:tc>
+        <w:tc>
+          <w:tcPr>
+            <w:tcW w:w="2687" w:type="dxa"/>
+            <w:vAlign w:val="center"/>
+          </w:tcPr>
+          <w:p>
+            <w:pPr>
+              <w:jc w:val="center"/>
+              <w:rPr>
+                <w:rFonts w:ascii="Times New Roman" w:hAnsi="Times New Roman" w:cs="Times New Roman"/>
+                <w:b/>
+                <w:bCs/>
+                <w:sz w:val="32"/>
+                <w:szCs w:val="32"/>
+                <w:u w:val="single"/>
+              </w:rPr>
+            </w:pPr>
+          </w:p>
+        </w:tc>
+      </w:tr>
+      <w:tr>
+        <w:trPr>
+          <w:trHeight w:val="720"/>
+          <w:jc w:val="center"/>
+        </w:trPr>
+        <w:tc>
+          <w:tcPr>
+            <w:tcW w:w="7105" w:type="dxa"/>
+            <w:vAlign w:val="center"/>
+          </w:tcPr>
+          <w:p>
+            <w:pPr>
+              <w:jc w:val="center"/>
+              <w:rPr>
+                <w:rFonts w:ascii="Times New Roman" w:hAnsi="Times New Roman" w:cs="Times New Roman"/>
+                <w:sz w:val="32"/>
+                <w:szCs w:val="32"/>
+              </w:rPr>
+            </w:pPr>
+            <w:r>
+              <w:rPr>
+                <w:rFonts w:ascii="Times New Roman" w:hAnsi="Times New Roman" w:cs="Times New Roman"/>
+                <w:sz w:val="32"/>
+                <w:szCs w:val="32"/>
+              </w:rPr>
+              <w:t>Planning and Scheduling</w:t>
+            </w:r>
+          </w:p>
+        </w:tc>
+        <w:tc>
+          <w:tcPr>
+            <w:tcW w:w="2687" w:type="dxa"/>
+            <w:vAlign w:val="center"/>
+          </w:tcPr>
+          <w:p>
+            <w:pPr>
+              <w:jc w:val="center"/>
+              <w:rPr>
+                <w:rFonts w:ascii="Times New Roman" w:hAnsi="Times New Roman" w:cs="Times New Roman"/>
+                <w:b/>
+                <w:bCs/>
+                <w:sz w:val="32"/>
+                <w:szCs w:val="32"/>
+                <w:u w:val="single"/>
+              </w:rPr>
+            </w:pPr>
+          </w:p>
+        </w:tc>
+      </w:tr>
+      <w:tr>
+        <w:trPr>
+          <w:trHeight w:val="720"/>
+          <w:jc w:val="center"/>
+        </w:trPr>
+        <w:tc>
+          <w:tcPr>
+            <w:tcW w:w="7105" w:type="dxa"/>
+            <w:vAlign w:val="center"/>
+          </w:tcPr>
+          <w:p>
+            <w:pPr>
+              <w:jc w:val="center"/>
+              <w:rPr>
+                <w:rFonts w:ascii="Times New Roman" w:hAnsi="Times New Roman" w:cs="Times New Roman"/>
+                <w:sz w:val="32"/>
+                <w:szCs w:val="32"/>
+              </w:rPr>
+            </w:pPr>
+            <w:r>
+              <w:rPr>
+                <w:rFonts w:ascii="Times New Roman" w:hAnsi="Times New Roman" w:cs="Times New Roman"/>
+                <w:sz w:val="32"/>
+                <w:szCs w:val="32"/>
+              </w:rPr>
+              <w:t>Flow of System Architecture</w:t>
+            </w:r>
+          </w:p>
+        </w:tc>
+        <w:tc>
+          <w:tcPr>
+            <w:tcW w:w="2687" w:type="dxa"/>
+            <w:vAlign w:val="center"/>
+          </w:tcPr>
+          <w:p>
+            <w:pPr>
+              <w:jc w:val="center"/>
+              <w:rPr>
+                <w:rFonts w:ascii="Times New Roman" w:hAnsi="Times New Roman" w:cs="Times New Roman"/>
+                <w:b/>
+                <w:bCs/>
+                <w:sz w:val="32"/>
+                <w:szCs w:val="32"/>
+                <w:u w:val="single"/>
+              </w:rPr>
+            </w:pPr>
+          </w:p>
+        </w:tc>
+      </w:tr>
+      <w:tr>
+        <w:trPr>
+          <w:trHeight w:val="720"/>
+          <w:jc w:val="center"/>
+        </w:trPr>
+        <w:tc>
+          <w:tcPr>
+            <w:tcW w:w="7105" w:type="dxa"/>
+            <w:vAlign w:val="center"/>
+          </w:tcPr>
+          <w:p>
+            <w:pPr>
+              <w:jc w:val="center"/>
+              <w:rPr>
+                <w:rFonts w:ascii="Times New Roman" w:hAnsi="Times New Roman" w:cs="Times New Roman"/>
+                <w:sz w:val="32"/>
+                <w:szCs w:val="32"/>
+              </w:rPr>
+            </w:pPr>
+            <w:r>
+              <w:rPr>
+                <w:rFonts w:ascii="Times New Roman" w:hAnsi="Times New Roman" w:cs="Times New Roman"/>
+                <w:sz w:val="32"/>
+                <w:szCs w:val="32"/>
+              </w:rPr>
+              <w:t>Production Requirements</w:t>
+            </w:r>
+          </w:p>
+        </w:tc>
+        <w:tc>
+          <w:tcPr>
+            <w:tcW w:w="2687" w:type="dxa"/>
+            <w:vAlign w:val="center"/>
+          </w:tcPr>
+          <w:p>
+            <w:pPr>
+              <w:jc w:val="center"/>
+              <w:rPr>
+                <w:rFonts w:ascii="Times New Roman" w:hAnsi="Times New Roman" w:cs="Times New Roman"/>
+                <w:b/>
+                <w:bCs/>
+                <w:sz w:val="32"/>
+                <w:szCs w:val="32"/>
+                <w:u w:val="single"/>
+              </w:rPr>
+            </w:pPr>
+          </w:p>
+        </w:tc>
+      </w:tr>
+      <w:tr>
+        <w:trPr>
+          <w:trHeight w:val="720"/>
+          <w:jc w:val="center"/>
+        </w:trPr>
+        <w:tc>
+          <w:tcPr>
+            <w:tcW w:w="7105" w:type="dxa"/>
+            <w:vAlign w:val="center"/>
+          </w:tcPr>
+          <w:p>
+            <w:pPr>
+              <w:jc w:val="center"/>
+              <w:rPr>
+                <w:rFonts w:ascii="Times New Roman" w:hAnsi="Times New Roman" w:cs="Times New Roman"/>
+                <w:sz w:val="32"/>
+                <w:szCs w:val="32"/>
+              </w:rPr>
+            </w:pPr>
+            <w:r>
+              <w:rPr>
+                <w:rFonts w:ascii="Times New Roman" w:hAnsi="Times New Roman" w:cs="Times New Roman"/>
+                <w:sz w:val="32"/>
+                <w:szCs w:val="32"/>
+              </w:rPr>
+              <w:t>Data Privacy</w:t>
+            </w:r>
+          </w:p>
+        </w:tc>
+        <w:tc>
+          <w:tcPr>
+            <w:tcW w:w="2687" w:type="dxa"/>
+            <w:vAlign w:val="center"/>
+          </w:tcPr>
+          <w:p>
+            <w:pPr>
+              <w:jc w:val="center"/>
+              <w:rPr>
+                <w:rFonts w:ascii="Times New Roman" w:hAnsi="Times New Roman" w:cs="Times New Roman"/>
+                <w:b/>
+                <w:bCs/>
+                <w:sz w:val="32"/>
+                <w:szCs w:val="32"/>
+                <w:u w:val="single"/>
+              </w:rPr>
+            </w:pPr>
+          </w:p>
+        </w:tc>
+      </w:tr>
+      <w:tr>
+        <w:trPr>
+          <w:trHeight w:val="720"/>
+          <w:jc w:val="center"/>
+        </w:trPr>
+        <w:tc>
+          <w:tcPr>
+            <w:tcW w:w="7105" w:type="dxa"/>
+            <w:vAlign w:val="center"/>
+          </w:tcPr>
+          <w:p>
+            <w:pPr>
+              <w:jc w:val="center"/>
+              <w:rPr>
+                <w:rFonts w:ascii="Times New Roman" w:hAnsi="Times New Roman" w:cs="Times New Roman"/>
+                <w:sz w:val="32"/>
+                <w:szCs w:val="32"/>
+              </w:rPr>
+            </w:pPr>
+            <w:r>
+              <w:rPr>
+                <w:rFonts w:ascii="Times New Roman" w:hAnsi="Times New Roman" w:cs="Times New Roman"/>
+                <w:sz w:val="32"/>
+                <w:szCs w:val="32"/>
+              </w:rPr>
+              <w:t>Testing and Preview</w:t>
+            </w:r>
+          </w:p>
+        </w:tc>
+        <w:tc>
+          <w:tcPr>
+            <w:tcW w:w="2687" w:type="dxa"/>
+            <w:vAlign w:val="center"/>
+          </w:tcPr>
+          <w:p>
+            <w:pPr>
+              <w:jc w:val="center"/>
+              <w:rPr>
+                <w:rFonts w:ascii="Times New Roman" w:hAnsi="Times New Roman" w:cs="Times New Roman"/>
+                <w:b/>
+                <w:bCs/>
+                <w:sz w:val="32"/>
+                <w:szCs w:val="32"/>
+                <w:u w:val="single"/>
+              </w:rPr>
+            </w:pPr>
+          </w:p>
+        </w:tc>
+      </w:tr>
+      <w:tr>
+        <w:trPr>
+          <w:trHeight w:val="720"/>
+          <w:jc w:val="center"/>
+        </w:trPr>
+        <w:tc>
+          <w:tcPr>
+            <w:tcW w:w="7105" w:type="dxa"/>
+            <w:vAlign w:val="center"/>
+          </w:tcPr>
+          <w:p>
+            <w:pPr>
+              <w:jc w:val="center"/>
+              <w:rPr>
+                <w:rFonts w:ascii="Times New Roman" w:hAnsi="Times New Roman" w:cs="Times New Roman"/>
+                <w:sz w:val="32"/>
+                <w:szCs w:val="32"/>
+              </w:rPr>
+            </w:pPr>
+            <w:r>
+              <w:rPr>
+                <w:rFonts w:ascii="Times New Roman" w:hAnsi="Times New Roman" w:cs="Times New Roman"/>
+                <w:sz w:val="32"/>
+                <w:szCs w:val="32"/>
+              </w:rPr>
+              <w:t>Deployment</w:t>
+            </w:r>
+          </w:p>
+        </w:tc>
+        <w:tc>
+          <w:tcPr>
+            <w:tcW w:w="2687" w:type="dxa"/>
+            <w:vAlign w:val="center"/>
+          </w:tcPr>
+          <w:p>
+            <w:pPr>
+              <w:jc w:val="center"/>
+              <w:rPr>
+                <w:rFonts w:ascii="Times New Roman" w:hAnsi="Times New Roman" w:cs="Times New Roman"/>
+                <w:b/>
+                <w:bCs/>
+                <w:sz w:val="32"/>
+                <w:szCs w:val="32"/>
+                <w:u w:val="single"/>
+              </w:rPr>
+            </w:pPr>
+          </w:p>
+        </w:tc>
+      </w:tr>
+      <w:tr>
+        <w:trPr>
+          <w:trHeight w:val="720"/>
+          <w:jc w:val="center"/>
+        </w:trPr>
+        <w:tc>
+          <w:tcPr>
+            <w:tcW w:w="7105" w:type="dxa"/>
+            <w:vAlign w:val="center"/>
+          </w:tcPr>
+          <w:p>
+            <w:pPr>
+              <w:jc w:val="center"/>
+              <w:rPr>
+                <w:rFonts w:ascii="Times New Roman" w:hAnsi="Times New Roman" w:cs="Times New Roman"/>
+                <w:sz w:val="32"/>
+                <w:szCs w:val="32"/>
+              </w:rPr>
+            </w:pPr>
+            <w:r>
+              <w:rPr>
+                <w:rFonts w:ascii="Times New Roman" w:hAnsi="Times New Roman" w:cs="Times New Roman"/>
+                <w:sz w:val="32"/>
+                <w:szCs w:val="32"/>
+              </w:rPr>
+              <w:t>Future of the Projects</w:t>
+            </w:r>
+          </w:p>
+        </w:tc>
+        <w:tc>
+          <w:tcPr>
+            <w:tcW w:w="2687" w:type="dxa"/>
+            <w:vAlign w:val="center"/>
+          </w:tcPr>
+          <w:p>
+            <w:pPr>
+              <w:jc w:val="center"/>
+              <w:rPr>
+                <w:rFonts w:ascii="Times New Roman" w:hAnsi="Times New Roman" w:cs="Times New Roman"/>
+                <w:b/>
+                <w:bCs/>
+                <w:sz w:val="32"/>
+                <w:szCs w:val="32"/>
+                <w:u w:val="single"/>
+              </w:rPr>
+            </w:pPr>
+          </w:p>
+        </w:tc>
+      </w:tr>
+      <w:tr>
+        <w:trPr>
+          <w:trHeight w:val="720"/>
+          <w:jc w:val="center"/>
+        </w:trPr>
+        <w:tc>
+          <w:tcPr>
+            <w:tcW w:w="7105" w:type="dxa"/>
+            <w:vAlign w:val="center"/>
+          </w:tcPr>
+          <w:p>
+            <w:pPr>
+              <w:jc w:val="center"/>
+              <w:rPr>
+                <w:rFonts w:ascii="Times New Roman" w:hAnsi="Times New Roman" w:cs="Times New Roman"/>
+                <w:sz w:val="32"/>
+                <w:szCs w:val="32"/>
+              </w:rPr>
+            </w:pPr>
+            <w:r>
+              <w:rPr>
+                <w:rFonts w:ascii="Times New Roman" w:hAnsi="Times New Roman" w:cs="Times New Roman"/>
+                <w:sz w:val="32"/>
+                <w:szCs w:val="32"/>
+              </w:rPr>
+              <w:t>References</w:t>
+            </w:r>
+          </w:p>
+        </w:tc>
+        <w:tc>
+          <w:tcPr>
+            <w:tcW w:w="2687" w:type="dxa"/>
+            <w:vAlign w:val="center"/>
+          </w:tcPr>
+          <w:p>
+            <w:pPr>
+              <w:jc w:val="center"/>
+              <w:rPr>
+                <w:rFonts w:ascii="Times New Roman" w:hAnsi="Times New Roman" w:cs="Times New Roman"/>
+                <w:b/>
+                <w:bCs/>
+                <w:sz w:val="32"/>
+                <w:szCs w:val="32"/>
+                <w:u w:val="single"/>
+              </w:rPr>
+            </w:pPr>
+          </w:p>
+        </w:tc>
+      </w:tr>
+    </w:tbl>
+    <w:p>
+      <w:pPr>
+        <w:jc w:val="center"/>
+        <w:rPr>
+          <w:rFonts w:ascii="Times New Roman" w:hAnsi="Times New Roman" w:cs="Times New Roman"/>
           <w:b/>
           <w:bCs/>
           <w:sz w:val="32"/>
           <w:szCs w:val="32"/>
           <w:u w:val="single"/>
         </w:rPr>
-        <w:t xml:space="preserve"> -</w:t>
-      </w:r>
-      <w:r>
-        <w:rPr>
+      </w:pPr>
+    </w:p>
+    <w:p>
+      <w:pPr>
+        <w:rPr>
+          <w:rFonts w:ascii="Times New Roman" w:hAnsi="Times New Roman" w:cs="Times New Roman"/>
+        </w:rPr>
+      </w:pPr>
+    </w:p>
+    <w:p>
+      <w:pPr>
+        <w:rPr>
+          <w:rFonts w:ascii="Times New Roman" w:hAnsi="Times New Roman" w:cs="Times New Roman"/>
+        </w:rPr>
+      </w:pPr>
+    </w:p>
+    <w:p>
+      <w:pPr>
+        <w:jc w:val="center"/>
+        <w:rPr>
+          <w:rFonts w:ascii="Times New Roman" w:hAnsi="Times New Roman" w:cs="Times New Roman"/>
           <w:b/>
           <w:bCs/>
-          <w:sz w:val="32"/>
-          <w:szCs w:val="32"/>
-        </w:rPr>
-        <w:tab/>
-        <w:t>/</w:t>
-      </w:r>
-      <w:r>
-        <w:rPr>
+          <w:sz w:val="44"/>
+          <w:szCs w:val="44"/>
+          <w:u w:val="single"/>
+        </w:rPr>
+      </w:pPr>
+      <w:r>
+        <w:rPr>
+          <w:rFonts w:ascii="Times New Roman" w:hAnsi="Times New Roman" w:cs="Times New Roman"/>
           <w:b/>
           <w:bCs/>
-          <w:sz w:val="32"/>
-          <w:szCs w:val="32"/>
+          <w:sz w:val="44"/>
+          <w:szCs w:val="44"/>
+          <w:u w:val="single"/>
+        </w:rPr>
+        <w:lastRenderedPageBreak/>
+        <w:t>Introduction</w:t>
+      </w:r>
+    </w:p>
+    <w:p>
+      <w:pPr>
+        <w:jc w:val="center"/>
+        <w:rPr>
+          <w:rFonts w:ascii="Times New Roman" w:hAnsi="Times New Roman" w:cs="Times New Roman"/>
+        </w:rPr>
+      </w:pPr>
+    </w:p>
+    <w:p>
+      <w:pPr>
+        <w:rPr>
+          <w:rFonts w:ascii="Times New Roman" w:hAnsi="Times New Roman" w:cs="Times New Roman"/>
+          <w:sz w:val="24"/>
+          <w:szCs w:val="24"/>
+        </w:rPr>
+      </w:pPr>
+      <w:r>
+        <w:rPr>
+          <w:rFonts w:ascii="Times New Roman" w:hAnsi="Times New Roman" w:cs="Times New Roman"/>
         </w:rPr>
         <w:tab/>
-        <w:t>/</w:t>
-      </w:r>
-      <w:r>
-        <w:rPr>
-          <w:b/>
-          <w:bCs/>
-          <w:sz w:val="32"/>
-          <w:szCs w:val="32"/>
-        </w:rPr>
-        <w:t xml:space="preserve"> </w:t>
-      </w:r>
-      <w:r>
-        <w:rPr>
-          <w:b/>
-          <w:bCs/>
-          <w:sz w:val="32"/>
-          <w:szCs w:val="32"/>
-        </w:rPr>
-        <w:t xml:space="preserve">2021     </w:t>
-      </w:r>
+      </w:r>
+      <w:r>
+        <w:rPr>
+          <w:rFonts w:ascii="Times New Roman" w:hAnsi="Times New Roman" w:cs="Times New Roman"/>
+          <w:sz w:val="24"/>
+          <w:szCs w:val="24"/>
+        </w:rPr>
+        <w:t xml:space="preserve">For </w:t>
+      </w:r>
+      <w:r>
+        <w:rPr>
+          <w:rFonts w:ascii="Times New Roman" w:hAnsi="Times New Roman" w:cs="Times New Roman"/>
+          <w:sz w:val="24"/>
+          <w:szCs w:val="24"/>
+        </w:rPr>
+        <w:t>day-to-day</w:t>
+      </w:r>
+      <w:r>
+        <w:rPr>
+          <w:rFonts w:ascii="Times New Roman" w:hAnsi="Times New Roman" w:cs="Times New Roman"/>
+          <w:sz w:val="24"/>
+          <w:szCs w:val="24"/>
+        </w:rPr>
+        <w:t xml:space="preserve"> activities on web </w:t>
+      </w:r>
+      <w:r>
+        <w:rPr>
+          <w:rFonts w:ascii="Times New Roman" w:hAnsi="Times New Roman" w:cs="Times New Roman"/>
+          <w:sz w:val="24"/>
+          <w:szCs w:val="24"/>
+        </w:rPr>
+        <w:t>browser,</w:t>
+      </w:r>
+      <w:r>
+        <w:rPr>
+          <w:rFonts w:ascii="Times New Roman" w:hAnsi="Times New Roman" w:cs="Times New Roman"/>
+          <w:sz w:val="24"/>
+          <w:szCs w:val="24"/>
+        </w:rPr>
+        <w:t xml:space="preserve"> we use lots of web apps like calendar, mail, and much more. But have you thought, How much RAM your Browser is consuming for those tabs</w:t>
+      </w:r>
+      <w:r>
+        <w:rPr>
+          <w:rFonts w:ascii="Times New Roman" w:hAnsi="Times New Roman" w:cs="Times New Roman"/>
+          <w:sz w:val="24"/>
+          <w:szCs w:val="24"/>
+        </w:rPr>
+        <w:t>.</w:t>
+      </w:r>
+    </w:p>
+    <w:p>
+      <w:pPr>
+        <w:rPr>
+          <w:rFonts w:ascii="Times New Roman" w:hAnsi="Times New Roman" w:cs="Times New Roman"/>
+          <w:sz w:val="24"/>
+          <w:szCs w:val="24"/>
+        </w:rPr>
+      </w:pPr>
+      <w:r>
+        <w:rPr>
+          <w:rFonts w:ascii="Times New Roman" w:hAnsi="Times New Roman" w:cs="Times New Roman"/>
+          <w:sz w:val="24"/>
+          <w:szCs w:val="24"/>
+        </w:rPr>
+        <w:tab/>
+      </w:r>
+      <w:r>
+        <w:rPr>
+          <w:rFonts w:ascii="Times New Roman" w:hAnsi="Times New Roman" w:cs="Times New Roman"/>
+          <w:noProof/>
+        </w:rPr>
+        <w:drawing>
+          <wp:inline distT="0" distB="0" distL="0" distR="0" wp14:anchorId="456732DD" wp14:editId="1C7E255D">
+            <wp:extent cx="6285102" cy="2875915"/>
+            <wp:effectExtent l="171450" t="152400" r="363855" b="362585"/>
+            <wp:docPr id="1" name="Picture 1"/>
+            <wp:cNvGraphicFramePr>
+              <a:graphicFrameLocks xmlns:a="http://schemas.openxmlformats.org/drawingml/2006/main" noChangeAspect="1"/>
+            </wp:cNvGraphicFramePr>
+            <a:graphic xmlns:a="http://schemas.openxmlformats.org/drawingml/2006/main">
+              <a:graphicData uri="http://schemas.openxmlformats.org/drawingml/2006/picture">
+                <pic:pic xmlns:pic="http://schemas.openxmlformats.org/drawingml/2006/picture">
+                  <pic:nvPicPr>
+                    <pic:cNvPr id="1" name=""/>
+                    <pic:cNvPicPr/>
+                  </pic:nvPicPr>
+                  <pic:blipFill rotWithShape="1">
+                    <a:blip r:embed="rId9"/>
+                    <a:srcRect l="752"/>
+                    <a:stretch/>
+                  </pic:blipFill>
+                  <pic:spPr bwMode="auto">
+                    <a:xfrm>
+                      <a:off x="0" y="0"/>
+                      <a:ext cx="6287386" cy="2876960"/>
+                    </a:xfrm>
+                    <a:prstGeom prst="rect">
+                      <a:avLst/>
+                    </a:prstGeom>
+                    <a:ln>
+                      <a:noFill/>
+                    </a:ln>
+                    <a:effectLst>
+                      <a:outerShdw blurRad="292100" dist="139700" dir="2700000" algn="tl" rotWithShape="0">
+                        <a:srgbClr val="333333">
+                          <a:alpha val="65000"/>
+                        </a:srgbClr>
+                      </a:outerShdw>
+                    </a:effectLst>
+                    <a:extLst>
+                      <a:ext uri="{53640926-AAD7-44D8-BBD7-CCE9431645EC}">
+                        <a14:shadowObscured xmlns:a14="http://schemas.microsoft.com/office/drawing/2010/main"/>
+                      </a:ext>
+                    </a:extLst>
+                  </pic:spPr>
+                </pic:pic>
+              </a:graphicData>
+            </a:graphic>
+          </wp:inline>
+        </w:drawing>
+      </w:r>
+    </w:p>
+    <w:p>
+      <w:pPr>
+        <w:rPr>
+          <w:rFonts w:ascii="Times New Roman" w:hAnsi="Times New Roman" w:cs="Times New Roman"/>
+          <w:sz w:val="24"/>
+          <w:szCs w:val="24"/>
+        </w:rPr>
+      </w:pPr>
+      <w:r>
+        <w:rPr>
+          <w:rFonts w:ascii="Times New Roman" w:hAnsi="Times New Roman" w:cs="Times New Roman"/>
+          <w:sz w:val="24"/>
+          <w:szCs w:val="24"/>
+        </w:rPr>
+        <w:tab/>
+      </w:r>
+      <w:r>
+        <w:rPr>
+          <w:rFonts w:ascii="Times New Roman" w:hAnsi="Times New Roman" w:cs="Times New Roman"/>
+          <w:sz w:val="24"/>
+          <w:szCs w:val="24"/>
+        </w:rPr>
+        <w:t>As you can see in above image Google Chrome(Web Browser) is using 721 MB of RAM for just five tabs, but do not worry this project aims to encounter this issue by reducing number of tabs we need to just one master tab which will use comparatively less memory and CPU.</w:t>
+      </w:r>
+    </w:p>
+    <w:p>
+      <w:pPr>
+        <w:rPr>
+          <w:rFonts w:ascii="Times New Roman" w:hAnsi="Times New Roman" w:cs="Times New Roman"/>
+          <w:sz w:val="24"/>
+          <w:szCs w:val="24"/>
+        </w:rPr>
+      </w:pPr>
     </w:p>
     <w:sectPr>
+      <w:headerReference w:type="default" r:id="rId10"/>
       <w:pgSz w:w="11906" w:h="16838" w:code="9"/>
       <w:pgMar w:top="720" w:right="720" w:bottom="720" w:left="720" w:header="720" w:footer="720" w:gutter="0"/>
       <w:pgBorders w:offsetFrom="page">
@@ -1089,6 +2221,134 @@
     </w:sectPr>
   </w:body>
 </w:document>
+</file>
+
+<file path=word/endnotes.xml><?xml version="1.0" encoding="utf-8"?>
+<w:endnotes xmlns:wpc="http://schemas.microsoft.com/office/word/2010/wordprocessingCanvas" xmlns:cx="http://schemas.microsoft.com/office/drawing/2014/chartex" xmlns:cx1="http://schemas.microsoft.com/office/drawing/2015/9/8/chartex" xmlns:cx2="http://schemas.microsoft.com/office/drawing/2015/10/21/chartex" xmlns:cx3="http://schemas.microsoft.com/office/drawing/2016/5/9/chartex" xmlns:cx4="http://schemas.microsoft.com/office/drawing/2016/5/10/chartex" xmlns:cx5="http://schemas.microsoft.com/office/drawing/2016/5/11/chartex" xmlns:cx6="http://schemas.microsoft.com/office/drawing/2016/5/12/chartex" xmlns:cx7="http://schemas.microsoft.com/office/drawing/2016/5/13/chartex" xmlns:cx8="http://schemas.microsoft.com/office/drawing/2016/5/14/chartex" xmlns:mc="http://schemas.openxmlformats.org/markup-compatibility/2006" xmlns:aink="http://schemas.microsoft.com/office/drawing/2016/ink" xmlns:am3d="http://schemas.microsoft.com/office/drawing/2017/model3d" xmlns:o="urn:schemas-microsoft-com:office:office" xmlns:r="http://schemas.openxmlformats.org/officeDocument/2006/relationships" xmlns:m="http://schemas.openxmlformats.org/officeDocument/2006/math" xmlns:v="urn:schemas-microsoft-com:vml" xmlns:wp14="http://schemas.microsoft.com/office/word/2010/wordprocessingDrawing" xmlns:wp="http://schemas.openxmlformats.org/drawingml/2006/wordprocessingDrawing" xmlns:w10="urn:schemas-microsoft-com:office:word" xmlns:w="http://schemas.openxmlformats.org/wordprocessingml/2006/main" xmlns:w14="http://schemas.microsoft.com/office/word/2010/wordml" xmlns:w15="http://schemas.microsoft.com/office/word/2012/wordml" xmlns:w16cex="http://schemas.microsoft.com/office/word/2018/wordml/cex" xmlns:w16cid="http://schemas.microsoft.com/office/word/2016/wordml/cid" xmlns:w16="http://schemas.microsoft.com/office/word/2018/wordml" xmlns:w16sdtdh="http://schemas.microsoft.com/office/word/2020/wordml/sdtdatahash" xmlns:w16se="http://schemas.microsoft.com/office/word/2015/wordml/symex" xmlns:wpg="http://schemas.microsoft.com/office/word/2010/wordprocessingGroup" xmlns:wpi="http://schemas.microsoft.com/office/word/2010/wordprocessingInk" xmlns:wne="http://schemas.microsoft.com/office/word/2006/wordml" xmlns:wps="http://schemas.microsoft.com/office/word/2010/wordprocessingShape" mc:Ignorable="w14 w15 w16se w16cid w16 w16cex w16sdtdh wp14">
+  <w:endnote w:type="separator" w:id="-1">
+    <w:p>
+      <w:pPr>
+        <w:spacing w:after="0" w:line="240" w:lineRule="auto"/>
+      </w:pPr>
+      <w:r>
+        <w:separator/>
+      </w:r>
+    </w:p>
+  </w:endnote>
+  <w:endnote w:type="continuationSeparator" w:id="0">
+    <w:p>
+      <w:pPr>
+        <w:spacing w:after="0" w:line="240" w:lineRule="auto"/>
+      </w:pPr>
+      <w:r>
+        <w:continuationSeparator/>
+      </w:r>
+    </w:p>
+  </w:endnote>
+</w:endnotes>
+</file>
+
+<file path=word/footnotes.xml><?xml version="1.0" encoding="utf-8"?>
+<w:footnotes xmlns:wpc="http://schemas.microsoft.com/office/word/2010/wordprocessingCanvas" xmlns:cx="http://schemas.microsoft.com/office/drawing/2014/chartex" xmlns:cx1="http://schemas.microsoft.com/office/drawing/2015/9/8/chartex" xmlns:cx2="http://schemas.microsoft.com/office/drawing/2015/10/21/chartex" xmlns:cx3="http://schemas.microsoft.com/office/drawing/2016/5/9/chartex" xmlns:cx4="http://schemas.microsoft.com/office/drawing/2016/5/10/chartex" xmlns:cx5="http://schemas.microsoft.com/office/drawing/2016/5/11/chartex" xmlns:cx6="http://schemas.microsoft.com/office/drawing/2016/5/12/chartex" xmlns:cx7="http://schemas.microsoft.com/office/drawing/2016/5/13/chartex" xmlns:cx8="http://schemas.microsoft.com/office/drawing/2016/5/14/chartex" xmlns:mc="http://schemas.openxmlformats.org/markup-compatibility/2006" xmlns:aink="http://schemas.microsoft.com/office/drawing/2016/ink" xmlns:am3d="http://schemas.microsoft.com/office/drawing/2017/model3d" xmlns:o="urn:schemas-microsoft-com:office:office" xmlns:r="http://schemas.openxmlformats.org/officeDocument/2006/relationships" xmlns:m="http://schemas.openxmlformats.org/officeDocument/2006/math" xmlns:v="urn:schemas-microsoft-com:vml" xmlns:wp14="http://schemas.microsoft.com/office/word/2010/wordprocessingDrawing" xmlns:wp="http://schemas.openxmlformats.org/drawingml/2006/wordprocessingDrawing" xmlns:w10="urn:schemas-microsoft-com:office:word" xmlns:w="http://schemas.openxmlformats.org/wordprocessingml/2006/main" xmlns:w14="http://schemas.microsoft.com/office/word/2010/wordml" xmlns:w15="http://schemas.microsoft.com/office/word/2012/wordml" xmlns:w16cex="http://schemas.microsoft.com/office/word/2018/wordml/cex" xmlns:w16cid="http://schemas.microsoft.com/office/word/2016/wordml/cid" xmlns:w16="http://schemas.microsoft.com/office/word/2018/wordml" xmlns:w16sdtdh="http://schemas.microsoft.com/office/word/2020/wordml/sdtdatahash" xmlns:w16se="http://schemas.microsoft.com/office/word/2015/wordml/symex" xmlns:wpg="http://schemas.microsoft.com/office/word/2010/wordprocessingGroup" xmlns:wpi="http://schemas.microsoft.com/office/word/2010/wordprocessingInk" xmlns:wne="http://schemas.microsoft.com/office/word/2006/wordml" xmlns:wps="http://schemas.microsoft.com/office/word/2010/wordprocessingShape" mc:Ignorable="w14 w15 w16se w16cid w16 w16cex w16sdtdh wp14">
+  <w:footnote w:type="separator" w:id="-1">
+    <w:p>
+      <w:pPr>
+        <w:spacing w:after="0" w:line="240" w:lineRule="auto"/>
+      </w:pPr>
+      <w:r>
+        <w:separator/>
+      </w:r>
+    </w:p>
+  </w:footnote>
+  <w:footnote w:type="continuationSeparator" w:id="0">
+    <w:p>
+      <w:pPr>
+        <w:spacing w:after="0" w:line="240" w:lineRule="auto"/>
+      </w:pPr>
+      <w:r>
+        <w:continuationSeparator/>
+      </w:r>
+    </w:p>
+  </w:footnote>
+</w:footnotes>
+</file>
+
+<file path=word/header1.xml><?xml version="1.0" encoding="utf-8"?>
+<w:hdr xmlns:wpc="http://schemas.microsoft.com/office/word/2010/wordprocessingCanvas" xmlns:cx="http://schemas.microsoft.com/office/drawing/2014/chartex" xmlns:cx1="http://schemas.microsoft.com/office/drawing/2015/9/8/chartex" xmlns:cx2="http://schemas.microsoft.com/office/drawing/2015/10/21/chartex" xmlns:cx3="http://schemas.microsoft.com/office/drawing/2016/5/9/chartex" xmlns:cx4="http://schemas.microsoft.com/office/drawing/2016/5/10/chartex" xmlns:cx5="http://schemas.microsoft.com/office/drawing/2016/5/11/chartex" xmlns:cx6="http://schemas.microsoft.com/office/drawing/2016/5/12/chartex" xmlns:cx7="http://schemas.microsoft.com/office/drawing/2016/5/13/chartex" xmlns:cx8="http://schemas.microsoft.com/office/drawing/2016/5/14/chartex" xmlns:mc="http://schemas.openxmlformats.org/markup-compatibility/2006" xmlns:aink="http://schemas.microsoft.com/office/drawing/2016/ink" xmlns:am3d="http://schemas.microsoft.com/office/drawing/2017/model3d" xmlns:o="urn:schemas-microsoft-com:office:office" xmlns:r="http://schemas.openxmlformats.org/officeDocument/2006/relationships" xmlns:m="http://schemas.openxmlformats.org/officeDocument/2006/math" xmlns:v="urn:schemas-microsoft-com:vml" xmlns:wp14="http://schemas.microsoft.com/office/word/2010/wordprocessingDrawing" xmlns:wp="http://schemas.openxmlformats.org/drawingml/2006/wordprocessingDrawing" xmlns:w10="urn:schemas-microsoft-com:office:word" xmlns:w="http://schemas.openxmlformats.org/wordprocessingml/2006/main" xmlns:w14="http://schemas.microsoft.com/office/word/2010/wordml" xmlns:w15="http://schemas.microsoft.com/office/word/2012/wordml" xmlns:w16cex="http://schemas.microsoft.com/office/word/2018/wordml/cex" xmlns:w16cid="http://schemas.microsoft.com/office/word/2016/wordml/cid" xmlns:w16="http://schemas.microsoft.com/office/word/2018/wordml" xmlns:w16sdtdh="http://schemas.microsoft.com/office/word/2020/wordml/sdtdatahash" xmlns:w16se="http://schemas.microsoft.com/office/word/2015/wordml/symex" xmlns:wpg="http://schemas.microsoft.com/office/word/2010/wordprocessingGroup" xmlns:wpi="http://schemas.microsoft.com/office/word/2010/wordprocessingInk" xmlns:wne="http://schemas.microsoft.com/office/word/2006/wordml" xmlns:wps="http://schemas.microsoft.com/office/word/2010/wordprocessingShape" mc:Ignorable="w14 w15 w16se w16cid w16 w16cex w16sdtdh wp14">
+  <w:sdt>
+    <w:sdtPr>
+      <w:id w:val="-1959095745"/>
+      <w:docPartObj>
+        <w:docPartGallery w:val="Page Numbers (Top of Page)"/>
+        <w:docPartUnique/>
+      </w:docPartObj>
+    </w:sdtPr>
+    <w:sdtEndPr>
+      <w:rPr>
+        <w:color w:val="7F7F7F" w:themeColor="background1" w:themeShade="7F"/>
+        <w:spacing w:val="60"/>
+      </w:rPr>
+    </w:sdtEndPr>
+    <w:sdtContent>
+      <w:p>
+        <w:pPr>
+          <w:pStyle w:val="Header"/>
+          <w:pBdr>
+            <w:bottom w:val="single" w:sz="4" w:space="1" w:color="D9D9D9" w:themeColor="background1" w:themeShade="D9"/>
+          </w:pBdr>
+          <w:rPr>
+            <w:b/>
+            <w:bCs/>
+          </w:rPr>
+        </w:pPr>
+        <w:r>
+          <w:fldChar w:fldCharType="begin"/>
+        </w:r>
+        <w:r>
+          <w:instrText xml:space="preserve"> PAGE   \* MERGEFORMAT </w:instrText>
+        </w:r>
+        <w:r>
+          <w:fldChar w:fldCharType="separate"/>
+        </w:r>
+        <w:r>
+          <w:rPr>
+            <w:b/>
+            <w:bCs/>
+            <w:noProof/>
+          </w:rPr>
+          <w:t>2</w:t>
+        </w:r>
+        <w:r>
+          <w:rPr>
+            <w:b/>
+            <w:bCs/>
+            <w:noProof/>
+          </w:rPr>
+          <w:fldChar w:fldCharType="end"/>
+        </w:r>
+        <w:r>
+          <w:rPr>
+            <w:b/>
+            <w:bCs/>
+          </w:rPr>
+          <w:t xml:space="preserve"> | </w:t>
+        </w:r>
+        <w:r>
+          <w:rPr>
+            <w:color w:val="7F7F7F" w:themeColor="background1" w:themeShade="7F"/>
+            <w:spacing w:val="60"/>
+          </w:rPr>
+          <w:t>Page</w:t>
+        </w:r>
+      </w:p>
+    </w:sdtContent>
+  </w:sdt>
+  <w:p>
+    <w:pPr>
+      <w:pStyle w:val="Header"/>
+    </w:pPr>
+  </w:p>
+</w:hdr>
 </file>
 
 <file path=word/styles.xml><?xml version="1.0" encoding="utf-8"?>
@@ -1490,10 +2750,30 @@
     <w:name w:val="Normal"/>
     <w:qFormat/>
   </w:style>
+  <w:style w:type="paragraph" w:styleId="Heading1">
+    <w:name w:val="heading 1"/>
+    <w:basedOn w:val="Normal"/>
+    <w:next w:val="Normal"/>
+    <w:link w:val="Heading1Char"/>
+    <w:uiPriority w:val="9"/>
+    <w:qFormat/>
+    <w:rsid w:val="009C2C7A"/>
+    <w:pPr>
+      <w:keepNext/>
+      <w:keepLines/>
+      <w:spacing w:before="240" w:after="0"/>
+      <w:outlineLvl w:val="0"/>
+    </w:pPr>
+    <w:rPr>
+      <w:rFonts w:asciiTheme="majorHAnsi" w:eastAsiaTheme="majorEastAsia" w:hAnsiTheme="majorHAnsi" w:cstheme="majorBidi"/>
+      <w:color w:val="2F5496" w:themeColor="accent1" w:themeShade="BF"/>
+      <w:sz w:val="32"/>
+      <w:szCs w:val="32"/>
+    </w:rPr>
+  </w:style>
   <w:style w:type="character" w:default="1" w:styleId="DefaultParagraphFont">
     <w:name w:val="Default Paragraph Font"/>
     <w:uiPriority w:val="1"/>
-    <w:semiHidden/>
     <w:unhideWhenUsed/>
   </w:style>
   <w:style w:type="table" w:default="1" w:styleId="TableNormal">
@@ -1558,6 +2838,75 @@
         <w:insideV w:val="single" w:sz="4" w:space="0" w:color="auto"/>
       </w:tblBorders>
     </w:tblPr>
+  </w:style>
+  <w:style w:type="paragraph" w:styleId="Header">
+    <w:name w:val="header"/>
+    <w:basedOn w:val="Normal"/>
+    <w:link w:val="HeaderChar"/>
+    <w:uiPriority w:val="99"/>
+    <w:unhideWhenUsed/>
+    <w:rsid w:val="00A817D7"/>
+    <w:pPr>
+      <w:tabs>
+        <w:tab w:val="center" w:pos="4680"/>
+        <w:tab w:val="right" w:pos="9360"/>
+      </w:tabs>
+      <w:spacing w:after="0" w:line="240" w:lineRule="auto"/>
+    </w:pPr>
+  </w:style>
+  <w:style w:type="character" w:customStyle="1" w:styleId="HeaderChar">
+    <w:name w:val="Header Char"/>
+    <w:basedOn w:val="DefaultParagraphFont"/>
+    <w:link w:val="Header"/>
+    <w:uiPriority w:val="99"/>
+    <w:rsid w:val="00A817D7"/>
+  </w:style>
+  <w:style w:type="paragraph" w:styleId="Footer">
+    <w:name w:val="footer"/>
+    <w:basedOn w:val="Normal"/>
+    <w:link w:val="FooterChar"/>
+    <w:uiPriority w:val="99"/>
+    <w:unhideWhenUsed/>
+    <w:rsid w:val="00A817D7"/>
+    <w:pPr>
+      <w:tabs>
+        <w:tab w:val="center" w:pos="4680"/>
+        <w:tab w:val="right" w:pos="9360"/>
+      </w:tabs>
+      <w:spacing w:after="0" w:line="240" w:lineRule="auto"/>
+    </w:pPr>
+  </w:style>
+  <w:style w:type="character" w:customStyle="1" w:styleId="FooterChar">
+    <w:name w:val="Footer Char"/>
+    <w:basedOn w:val="DefaultParagraphFont"/>
+    <w:link w:val="Footer"/>
+    <w:uiPriority w:val="99"/>
+    <w:rsid w:val="00A817D7"/>
+  </w:style>
+  <w:style w:type="character" w:styleId="FollowedHyperlink">
+    <w:name w:val="FollowedHyperlink"/>
+    <w:basedOn w:val="DefaultParagraphFont"/>
+    <w:uiPriority w:val="99"/>
+    <w:semiHidden/>
+    <w:unhideWhenUsed/>
+    <w:rsid w:val="009C2C7A"/>
+    <w:rPr>
+      <w:color w:val="954F72" w:themeColor="followedHyperlink"/>
+      <w:u w:val="single"/>
+    </w:rPr>
+  </w:style>
+  <w:style w:type="character" w:customStyle="1" w:styleId="Heading1Char">
+    <w:name w:val="Heading 1 Char"/>
+    <w:basedOn w:val="DefaultParagraphFont"/>
+    <w:link w:val="Heading1"/>
+    <w:uiPriority w:val="9"/>
+    <w:rsid w:val="009C2C7A"/>
+    <w:rPr>
+      <w:rFonts w:asciiTheme="majorHAnsi" w:eastAsiaTheme="majorEastAsia" w:hAnsiTheme="majorHAnsi" w:cstheme="majorBidi"/>
+      <w:color w:val="2F5496" w:themeColor="accent1" w:themeShade="BF"/>
+      <w:sz w:val="32"/>
+      <w:szCs w:val="32"/>
+    </w:rPr>
   </w:style>
 </w:styles>
 </file>

</xml_diff>

<commit_message>
Changes on Intro Page
</commit_message>
<xml_diff>
--- a/synopsis/siddhesh1770-Synopsis.docx
+++ b/synopsis/siddhesh1770-Synopsis.docx
@@ -17,7 +17,7 @@
           <w:noProof/>
         </w:rPr>
         <w:drawing>
-          <wp:inline distT="0" distB="0" distL="0" distR="0" wp14:anchorId="0037B9BD" wp14:editId="4DD829D4">
+          <wp:inline distT="0" distB="0" distL="0" distR="0" wp14:anchorId="0037B9BD" wp14:editId="39171964">
             <wp:extent cx="4271962" cy="1314450"/>
             <wp:effectExtent l="0" t="0" r="0" b="0"/>
             <wp:docPr id="2" name="Picture 2"/>
@@ -163,7 +163,27 @@
           <w:szCs w:val="34"/>
           <w:u w:val="none"/>
         </w:rPr>
-        <w:t>https://yourboard.github.io</w:t>
+        <w:t>https://yourboard.g</w:t>
+      </w:r>
+      <w:r>
+        <w:rPr>
+          <w:rStyle w:val="Hyperlink"/>
+          <w:rFonts w:ascii="Times New Roman" w:hAnsi="Times New Roman" w:cs="Times New Roman"/>
+          <w:sz w:val="34"/>
+          <w:szCs w:val="34"/>
+          <w:u w:val="none"/>
+        </w:rPr>
+        <w:t>i</w:t>
+      </w:r>
+      <w:r>
+        <w:rPr>
+          <w:rStyle w:val="Hyperlink"/>
+          <w:rFonts w:ascii="Times New Roman" w:hAnsi="Times New Roman" w:cs="Times New Roman"/>
+          <w:sz w:val="34"/>
+          <w:szCs w:val="34"/>
+          <w:u w:val="none"/>
+        </w:rPr>
+        <w:t>thub.io</w:t>
       </w:r>
     </w:p>
     <w:p>
@@ -226,30 +246,45 @@
         <w:t>Synopsis Approval Proforma</w:t>
       </w:r>
     </w:p>
+    <w:p>
+      <w:pPr>
+        <w:jc w:val="center"/>
+        <w:rPr>
+          <w:rFonts w:ascii="Times New Roman" w:hAnsi="Times New Roman" w:cs="Times New Roman"/>
+          <w:b/>
+          <w:bCs/>
+          <w:sz w:val="34"/>
+          <w:szCs w:val="34"/>
+          <w:u w:val="single"/>
+        </w:rPr>
+      </w:pPr>
+    </w:p>
     <w:tbl>
       <w:tblPr>
         <w:tblStyle w:val="TableGrid"/>
         <w:tblW w:w="0" w:type="auto"/>
         <w:tblInd w:w="1110" w:type="dxa"/>
+        <w:tblLayout w:type="fixed"/>
         <w:tblLook w:val="04A0" w:firstRow="1" w:lastRow="0" w:firstColumn="1" w:lastColumn="0" w:noHBand="0" w:noVBand="1"/>
       </w:tblPr>
       <w:tblGrid>
-        <w:gridCol w:w="2386"/>
-        <w:gridCol w:w="6147"/>
+        <w:gridCol w:w="2745"/>
+        <w:gridCol w:w="6183"/>
       </w:tblGrid>
       <w:tr>
         <w:trPr>
-          <w:trHeight w:val="327"/>
+          <w:trHeight w:val="576"/>
         </w:trPr>
         <w:tc>
           <w:tcPr>
-            <w:tcW w:w="2386" w:type="dxa"/>
+            <w:tcW w:w="2745" w:type="dxa"/>
             <w:tcBorders>
               <w:top w:val="single" w:sz="12" w:space="0" w:color="auto"/>
               <w:left w:val="single" w:sz="12" w:space="0" w:color="auto"/>
               <w:bottom w:val="single" w:sz="12" w:space="0" w:color="auto"/>
               <w:right w:val="single" w:sz="12" w:space="0" w:color="auto"/>
             </w:tcBorders>
+            <w:vAlign w:val="center"/>
           </w:tcPr>
           <w:p>
             <w:pPr>
@@ -274,13 +309,14 @@
         </w:tc>
         <w:tc>
           <w:tcPr>
-            <w:tcW w:w="6147" w:type="dxa"/>
+            <w:tcW w:w="6183" w:type="dxa"/>
             <w:tcBorders>
               <w:top w:val="single" w:sz="12" w:space="0" w:color="auto"/>
               <w:left w:val="single" w:sz="12" w:space="0" w:color="auto"/>
               <w:bottom w:val="single" w:sz="12" w:space="0" w:color="auto"/>
               <w:right w:val="single" w:sz="12" w:space="0" w:color="auto"/>
             </w:tcBorders>
+            <w:vAlign w:val="center"/>
           </w:tcPr>
           <w:p>
             <w:pPr>
@@ -304,17 +340,18 @@
       </w:tr>
       <w:tr>
         <w:trPr>
-          <w:trHeight w:val="327"/>
+          <w:trHeight w:val="576"/>
         </w:trPr>
         <w:tc>
           <w:tcPr>
-            <w:tcW w:w="2386" w:type="dxa"/>
+            <w:tcW w:w="2745" w:type="dxa"/>
             <w:tcBorders>
               <w:top w:val="single" w:sz="12" w:space="0" w:color="auto"/>
               <w:left w:val="single" w:sz="12" w:space="0" w:color="auto"/>
               <w:bottom w:val="single" w:sz="12" w:space="0" w:color="auto"/>
               <w:right w:val="single" w:sz="12" w:space="0" w:color="auto"/>
             </w:tcBorders>
+            <w:vAlign w:val="center"/>
           </w:tcPr>
           <w:p>
             <w:pPr>
@@ -339,13 +376,14 @@
         </w:tc>
         <w:tc>
           <w:tcPr>
-            <w:tcW w:w="6147" w:type="dxa"/>
+            <w:tcW w:w="6183" w:type="dxa"/>
             <w:tcBorders>
               <w:top w:val="single" w:sz="12" w:space="0" w:color="auto"/>
               <w:left w:val="single" w:sz="12" w:space="0" w:color="auto"/>
               <w:bottom w:val="single" w:sz="12" w:space="0" w:color="auto"/>
               <w:right w:val="single" w:sz="12" w:space="0" w:color="auto"/>
             </w:tcBorders>
+            <w:vAlign w:val="center"/>
           </w:tcPr>
           <w:p>
             <w:pPr>
@@ -369,17 +407,18 @@
       </w:tr>
       <w:tr>
         <w:trPr>
-          <w:trHeight w:val="327"/>
+          <w:trHeight w:val="576"/>
         </w:trPr>
         <w:tc>
           <w:tcPr>
-            <w:tcW w:w="2386" w:type="dxa"/>
+            <w:tcW w:w="2745" w:type="dxa"/>
             <w:tcBorders>
               <w:top w:val="single" w:sz="12" w:space="0" w:color="auto"/>
               <w:left w:val="single" w:sz="12" w:space="0" w:color="auto"/>
               <w:bottom w:val="single" w:sz="12" w:space="0" w:color="auto"/>
               <w:right w:val="single" w:sz="12" w:space="0" w:color="auto"/>
             </w:tcBorders>
+            <w:vAlign w:val="center"/>
           </w:tcPr>
           <w:p>
             <w:pPr>
@@ -404,13 +443,14 @@
         </w:tc>
         <w:tc>
           <w:tcPr>
-            <w:tcW w:w="6147" w:type="dxa"/>
+            <w:tcW w:w="6183" w:type="dxa"/>
             <w:tcBorders>
               <w:top w:val="single" w:sz="12" w:space="0" w:color="auto"/>
               <w:left w:val="single" w:sz="12" w:space="0" w:color="auto"/>
               <w:bottom w:val="single" w:sz="12" w:space="0" w:color="auto"/>
               <w:right w:val="single" w:sz="12" w:space="0" w:color="auto"/>
             </w:tcBorders>
+            <w:vAlign w:val="center"/>
           </w:tcPr>
           <w:p>
             <w:pPr>
@@ -434,17 +474,18 @@
       </w:tr>
       <w:tr>
         <w:trPr>
-          <w:trHeight w:val="327"/>
+          <w:trHeight w:val="576"/>
         </w:trPr>
         <w:tc>
           <w:tcPr>
-            <w:tcW w:w="2386" w:type="dxa"/>
+            <w:tcW w:w="2745" w:type="dxa"/>
             <w:tcBorders>
               <w:top w:val="single" w:sz="12" w:space="0" w:color="auto"/>
               <w:left w:val="single" w:sz="12" w:space="0" w:color="auto"/>
               <w:bottom w:val="single" w:sz="12" w:space="0" w:color="auto"/>
               <w:right w:val="single" w:sz="12" w:space="0" w:color="auto"/>
             </w:tcBorders>
+            <w:vAlign w:val="center"/>
           </w:tcPr>
           <w:p>
             <w:pPr>
@@ -469,13 +510,14 @@
         </w:tc>
         <w:tc>
           <w:tcPr>
-            <w:tcW w:w="6147" w:type="dxa"/>
+            <w:tcW w:w="6183" w:type="dxa"/>
             <w:tcBorders>
               <w:top w:val="single" w:sz="12" w:space="0" w:color="auto"/>
               <w:left w:val="single" w:sz="12" w:space="0" w:color="auto"/>
               <w:bottom w:val="single" w:sz="12" w:space="0" w:color="auto"/>
               <w:right w:val="single" w:sz="12" w:space="0" w:color="auto"/>
             </w:tcBorders>
+            <w:vAlign w:val="center"/>
           </w:tcPr>
           <w:p>
             <w:pPr>
@@ -502,17 +544,18 @@
       </w:tr>
       <w:tr>
         <w:trPr>
-          <w:trHeight w:val="341"/>
+          <w:trHeight w:val="576"/>
         </w:trPr>
         <w:tc>
           <w:tcPr>
-            <w:tcW w:w="2386" w:type="dxa"/>
+            <w:tcW w:w="2745" w:type="dxa"/>
             <w:tcBorders>
               <w:top w:val="single" w:sz="12" w:space="0" w:color="auto"/>
               <w:left w:val="single" w:sz="12" w:space="0" w:color="auto"/>
               <w:bottom w:val="single" w:sz="12" w:space="0" w:color="auto"/>
               <w:right w:val="single" w:sz="12" w:space="0" w:color="auto"/>
             </w:tcBorders>
+            <w:vAlign w:val="center"/>
           </w:tcPr>
           <w:p>
             <w:pPr>
@@ -537,13 +580,14 @@
         </w:tc>
         <w:tc>
           <w:tcPr>
-            <w:tcW w:w="6147" w:type="dxa"/>
+            <w:tcW w:w="6183" w:type="dxa"/>
             <w:tcBorders>
               <w:top w:val="single" w:sz="12" w:space="0" w:color="auto"/>
               <w:left w:val="single" w:sz="12" w:space="0" w:color="auto"/>
               <w:bottom w:val="single" w:sz="12" w:space="0" w:color="auto"/>
               <w:right w:val="single" w:sz="12" w:space="0" w:color="auto"/>
             </w:tcBorders>
+            <w:vAlign w:val="center"/>
           </w:tcPr>
           <w:p>
             <w:pPr>
@@ -567,17 +611,18 @@
       </w:tr>
       <w:tr>
         <w:trPr>
-          <w:trHeight w:val="368"/>
+          <w:trHeight w:val="576"/>
         </w:trPr>
         <w:tc>
           <w:tcPr>
-            <w:tcW w:w="2386" w:type="dxa"/>
+            <w:tcW w:w="2745" w:type="dxa"/>
             <w:tcBorders>
               <w:top w:val="single" w:sz="12" w:space="0" w:color="auto"/>
               <w:left w:val="single" w:sz="12" w:space="0" w:color="auto"/>
               <w:bottom w:val="single" w:sz="12" w:space="0" w:color="auto"/>
               <w:right w:val="single" w:sz="12" w:space="0" w:color="auto"/>
             </w:tcBorders>
+            <w:vAlign w:val="center"/>
           </w:tcPr>
           <w:p>
             <w:pPr>
@@ -602,13 +647,14 @@
         </w:tc>
         <w:tc>
           <w:tcPr>
-            <w:tcW w:w="6147" w:type="dxa"/>
+            <w:tcW w:w="6183" w:type="dxa"/>
             <w:tcBorders>
               <w:top w:val="single" w:sz="12" w:space="0" w:color="auto"/>
               <w:left w:val="single" w:sz="12" w:space="0" w:color="auto"/>
               <w:bottom w:val="single" w:sz="12" w:space="0" w:color="auto"/>
               <w:right w:val="single" w:sz="12" w:space="0" w:color="auto"/>
             </w:tcBorders>
+            <w:vAlign w:val="center"/>
           </w:tcPr>
           <w:p>
             <w:pPr>
@@ -632,17 +678,18 @@
       </w:tr>
       <w:tr>
         <w:trPr>
-          <w:trHeight w:val="368"/>
+          <w:trHeight w:val="576"/>
         </w:trPr>
         <w:tc>
           <w:tcPr>
-            <w:tcW w:w="2386" w:type="dxa"/>
+            <w:tcW w:w="2745" w:type="dxa"/>
             <w:tcBorders>
               <w:top w:val="single" w:sz="12" w:space="0" w:color="auto"/>
               <w:left w:val="single" w:sz="12" w:space="0" w:color="auto"/>
               <w:bottom w:val="single" w:sz="12" w:space="0" w:color="auto"/>
               <w:right w:val="single" w:sz="12" w:space="0" w:color="auto"/>
             </w:tcBorders>
+            <w:vAlign w:val="center"/>
           </w:tcPr>
           <w:p>
             <w:pPr>
@@ -667,13 +714,14 @@
         </w:tc>
         <w:tc>
           <w:tcPr>
-            <w:tcW w:w="6147" w:type="dxa"/>
+            <w:tcW w:w="6183" w:type="dxa"/>
             <w:tcBorders>
               <w:top w:val="single" w:sz="12" w:space="0" w:color="auto"/>
               <w:left w:val="single" w:sz="12" w:space="0" w:color="auto"/>
               <w:bottom w:val="single" w:sz="12" w:space="0" w:color="auto"/>
               <w:right w:val="single" w:sz="12" w:space="0" w:color="auto"/>
             </w:tcBorders>
+            <w:vAlign w:val="center"/>
           </w:tcPr>
           <w:p>
             <w:pPr>
@@ -697,17 +745,18 @@
       </w:tr>
       <w:tr>
         <w:trPr>
-          <w:trHeight w:val="422"/>
+          <w:trHeight w:val="576"/>
         </w:trPr>
         <w:tc>
           <w:tcPr>
-            <w:tcW w:w="2386" w:type="dxa"/>
+            <w:tcW w:w="2745" w:type="dxa"/>
             <w:tcBorders>
               <w:top w:val="single" w:sz="12" w:space="0" w:color="auto"/>
               <w:left w:val="single" w:sz="12" w:space="0" w:color="auto"/>
               <w:bottom w:val="single" w:sz="12" w:space="0" w:color="auto"/>
               <w:right w:val="single" w:sz="12" w:space="0" w:color="auto"/>
             </w:tcBorders>
+            <w:vAlign w:val="center"/>
           </w:tcPr>
           <w:p>
             <w:pPr>
@@ -732,13 +781,14 @@
         </w:tc>
         <w:tc>
           <w:tcPr>
-            <w:tcW w:w="6147" w:type="dxa"/>
+            <w:tcW w:w="6183" w:type="dxa"/>
             <w:tcBorders>
               <w:top w:val="single" w:sz="12" w:space="0" w:color="auto"/>
               <w:left w:val="single" w:sz="12" w:space="0" w:color="auto"/>
               <w:bottom w:val="single" w:sz="12" w:space="0" w:color="auto"/>
               <w:right w:val="single" w:sz="12" w:space="0" w:color="auto"/>
             </w:tcBorders>
+            <w:vAlign w:val="center"/>
           </w:tcPr>
           <w:p>
             <w:pPr>
@@ -762,17 +812,18 @@
       </w:tr>
       <w:tr>
         <w:trPr>
-          <w:trHeight w:val="422"/>
+          <w:trHeight w:val="576"/>
         </w:trPr>
         <w:tc>
           <w:tcPr>
-            <w:tcW w:w="2386" w:type="dxa"/>
+            <w:tcW w:w="2745" w:type="dxa"/>
             <w:tcBorders>
               <w:top w:val="single" w:sz="12" w:space="0" w:color="auto"/>
               <w:left w:val="single" w:sz="12" w:space="0" w:color="auto"/>
               <w:bottom w:val="single" w:sz="12" w:space="0" w:color="auto"/>
               <w:right w:val="single" w:sz="12" w:space="0" w:color="auto"/>
             </w:tcBorders>
+            <w:vAlign w:val="center"/>
           </w:tcPr>
           <w:p>
             <w:pPr>
@@ -797,13 +848,14 @@
         </w:tc>
         <w:tc>
           <w:tcPr>
-            <w:tcW w:w="6147" w:type="dxa"/>
+            <w:tcW w:w="6183" w:type="dxa"/>
             <w:tcBorders>
               <w:top w:val="single" w:sz="12" w:space="0" w:color="auto"/>
               <w:left w:val="single" w:sz="12" w:space="0" w:color="auto"/>
               <w:bottom w:val="single" w:sz="12" w:space="0" w:color="auto"/>
               <w:right w:val="single" w:sz="12" w:space="0" w:color="auto"/>
             </w:tcBorders>
+            <w:vAlign w:val="center"/>
           </w:tcPr>
           <w:p>
             <w:pPr>
@@ -863,9 +915,990 @@
       <w:pPr>
         <w:rPr>
           <w:rFonts w:ascii="Times New Roman" w:hAnsi="Times New Roman" w:cs="Times New Roman"/>
+          <w:sz w:val="40"/>
+          <w:szCs w:val="40"/>
+        </w:rPr>
+      </w:pPr>
+    </w:p>
+    <w:p>
+      <w:pPr>
+        <w:jc w:val="center"/>
+        <w:rPr>
+          <w:rFonts w:ascii="Times New Roman" w:hAnsi="Times New Roman" w:cs="Times New Roman"/>
+          <w:b/>
+          <w:bCs/>
+          <w:sz w:val="44"/>
+          <w:szCs w:val="44"/>
+          <w:u w:val="single"/>
+        </w:rPr>
+      </w:pPr>
+      <w:r>
+        <w:rPr>
+          <w:rFonts w:ascii="Times New Roman" w:hAnsi="Times New Roman" w:cs="Times New Roman"/>
+          <w:noProof/>
+        </w:rPr>
+        <w:lastRenderedPageBreak/>
+        <w:drawing>
+          <wp:inline distT="0" distB="0" distL="0" distR="0" wp14:anchorId="0D14025C" wp14:editId="009144EC">
+            <wp:extent cx="1180465" cy="1123187"/>
+            <wp:effectExtent l="0" t="0" r="635" b="1270"/>
+            <wp:docPr id="3" name="Picture 3"/>
+            <wp:cNvGraphicFramePr>
+              <a:graphicFrameLocks xmlns:a="http://schemas.openxmlformats.org/drawingml/2006/main" noChangeAspect="1"/>
+            </wp:cNvGraphicFramePr>
+            <a:graphic xmlns:a="http://schemas.openxmlformats.org/drawingml/2006/main">
+              <a:graphicData uri="http://schemas.openxmlformats.org/drawingml/2006/picture">
+                <pic:pic xmlns:pic="http://schemas.openxmlformats.org/drawingml/2006/picture">
+                  <pic:nvPicPr>
+                    <pic:cNvPr id="0" name="Picture 2"/>
+                    <pic:cNvPicPr>
+                      <a:picLocks noChangeAspect="1" noChangeArrowheads="1"/>
+                    </pic:cNvPicPr>
+                  </pic:nvPicPr>
+                  <pic:blipFill rotWithShape="1">
+                    <a:blip r:embed="rId6">
+                      <a:extLst>
+                        <a:ext uri="{28A0092B-C50C-407E-A947-70E740481C1C}">
+                          <a14:useLocalDpi xmlns:a14="http://schemas.microsoft.com/office/drawing/2010/main" val="0"/>
+                        </a:ext>
+                      </a:extLst>
+                    </a:blip>
+                    <a:srcRect t="5078" r="72335" b="9376"/>
+                    <a:stretch/>
+                  </pic:blipFill>
+                  <pic:spPr bwMode="auto">
+                    <a:xfrm>
+                      <a:off x="0" y="0"/>
+                      <a:ext cx="1187620" cy="1129995"/>
+                    </a:xfrm>
+                    <a:prstGeom prst="rect">
+                      <a:avLst/>
+                    </a:prstGeom>
+                    <a:noFill/>
+                    <a:ln>
+                      <a:noFill/>
+                    </a:ln>
+                    <a:extLst>
+                      <a:ext uri="{53640926-AAD7-44D8-BBD7-CCE9431645EC}">
+                        <a14:shadowObscured xmlns:a14="http://schemas.microsoft.com/office/drawing/2010/main"/>
+                      </a:ext>
+                    </a:extLst>
+                  </pic:spPr>
+                </pic:pic>
+              </a:graphicData>
+            </a:graphic>
+          </wp:inline>
+        </w:drawing>
+      </w:r>
+    </w:p>
+    <w:p>
+      <w:pPr>
+        <w:jc w:val="center"/>
+        <w:rPr>
+          <w:rFonts w:ascii="Times New Roman" w:hAnsi="Times New Roman" w:cs="Times New Roman"/>
+          <w:b/>
+          <w:bCs/>
+          <w:sz w:val="44"/>
+          <w:szCs w:val="44"/>
+          <w:u w:val="single"/>
+        </w:rPr>
+      </w:pPr>
+      <w:r>
+        <w:rPr>
+          <w:rFonts w:ascii="Times New Roman" w:hAnsi="Times New Roman" w:cs="Times New Roman"/>
+          <w:b/>
+          <w:bCs/>
+          <w:sz w:val="44"/>
+          <w:szCs w:val="44"/>
+          <w:u w:val="single"/>
+        </w:rPr>
+        <w:t>Certificate of Approval</w:t>
+      </w:r>
+    </w:p>
+    <w:p>
+      <w:pPr>
+        <w:jc w:val="center"/>
+        <w:rPr>
+          <w:rFonts w:ascii="Times New Roman" w:hAnsi="Times New Roman" w:cs="Times New Roman"/>
+          <w:b/>
+          <w:bCs/>
+          <w:sz w:val="44"/>
+          <w:szCs w:val="44"/>
+          <w:u w:val="single"/>
+        </w:rPr>
+      </w:pPr>
+    </w:p>
+    <w:p>
+      <w:pPr>
+        <w:rPr>
+          <w:rFonts w:ascii="Times New Roman" w:hAnsi="Times New Roman" w:cs="Times New Roman"/>
+          <w:sz w:val="24"/>
+          <w:szCs w:val="24"/>
+        </w:rPr>
+      </w:pPr>
+      <w:r>
+        <w:rPr>
+          <w:rFonts w:ascii="Times New Roman" w:hAnsi="Times New Roman" w:cs="Times New Roman"/>
+          <w:sz w:val="40"/>
+          <w:szCs w:val="40"/>
+        </w:rPr>
+        <w:tab/>
+      </w:r>
+      <w:r>
+        <w:rPr>
+          <w:rFonts w:ascii="Times New Roman" w:hAnsi="Times New Roman" w:cs="Times New Roman"/>
+          <w:sz w:val="24"/>
+          <w:szCs w:val="24"/>
+        </w:rPr>
+        <w:t>T</w:t>
+      </w:r>
+      <w:r>
+        <w:rPr>
+          <w:rFonts w:ascii="Times New Roman" w:hAnsi="Times New Roman" w:cs="Times New Roman"/>
+          <w:sz w:val="24"/>
+          <w:szCs w:val="24"/>
+        </w:rPr>
+        <w:t xml:space="preserve">his is to certify that synopsis report entitled </w:t>
+      </w:r>
+      <w:r>
+        <w:rPr>
+          <w:rFonts w:ascii="Times New Roman" w:hAnsi="Times New Roman" w:cs="Times New Roman"/>
+          <w:b/>
+          <w:bCs/>
+          <w:sz w:val="24"/>
+          <w:szCs w:val="24"/>
+        </w:rPr>
+        <w:t xml:space="preserve">Single Page Web Dashboard </w:t>
+      </w:r>
+      <w:r>
+        <w:rPr>
+          <w:rFonts w:ascii="Times New Roman" w:hAnsi="Times New Roman" w:cs="Times New Roman"/>
+          <w:sz w:val="24"/>
+          <w:szCs w:val="24"/>
+        </w:rPr>
+        <w:t xml:space="preserve">submitted to St. Wilfred College of Arts, Commerce and Science, Panvel by </w:t>
+      </w:r>
+      <w:r>
+        <w:rPr>
+          <w:rFonts w:ascii="Times New Roman" w:hAnsi="Times New Roman" w:cs="Times New Roman"/>
+          <w:sz w:val="24"/>
+          <w:szCs w:val="24"/>
+        </w:rPr>
+        <w:t xml:space="preserve"> </w:t>
+      </w:r>
+      <w:r>
+        <w:rPr>
+          <w:rFonts w:ascii="Times New Roman" w:hAnsi="Times New Roman" w:cs="Times New Roman"/>
+          <w:b/>
+          <w:bCs/>
+          <w:sz w:val="24"/>
+          <w:szCs w:val="24"/>
+        </w:rPr>
+        <w:t>Patil Siddhesh Ramchandra</w:t>
+      </w:r>
+      <w:r>
+        <w:rPr>
+          <w:rFonts w:ascii="Times New Roman" w:hAnsi="Times New Roman" w:cs="Times New Roman"/>
+          <w:b/>
+          <w:bCs/>
+          <w:sz w:val="24"/>
+          <w:szCs w:val="24"/>
+        </w:rPr>
+        <w:t>,</w:t>
+      </w:r>
+      <w:r>
+        <w:rPr>
+          <w:rFonts w:ascii="Times New Roman" w:hAnsi="Times New Roman" w:cs="Times New Roman"/>
+          <w:b/>
+          <w:bCs/>
+          <w:sz w:val="24"/>
+          <w:szCs w:val="24"/>
+        </w:rPr>
+        <w:t xml:space="preserve"> </w:t>
+      </w:r>
+      <w:r>
+        <w:rPr>
+          <w:rFonts w:ascii="Times New Roman" w:hAnsi="Times New Roman" w:cs="Times New Roman"/>
+          <w:sz w:val="24"/>
+          <w:szCs w:val="24"/>
+        </w:rPr>
+        <w:t xml:space="preserve">is </w:t>
+      </w:r>
+      <w:r>
+        <w:rPr>
+          <w:rFonts w:ascii="Times New Roman" w:hAnsi="Times New Roman" w:cs="Times New Roman"/>
+          <w:sz w:val="24"/>
+          <w:szCs w:val="24"/>
+        </w:rPr>
+        <w:t>partial fulfillment of the requirement for the award of the degree in Bachelor of Science in Information Technology</w:t>
+      </w:r>
+      <w:r>
+        <w:rPr>
+          <w:rFonts w:ascii="Times New Roman" w:hAnsi="Times New Roman" w:cs="Times New Roman"/>
+          <w:sz w:val="24"/>
+          <w:szCs w:val="24"/>
+        </w:rPr>
+        <w:t xml:space="preserve">. The matter embodied in the actual work by </w:t>
+      </w:r>
+      <w:r>
+        <w:rPr>
+          <w:rFonts w:ascii="Times New Roman" w:hAnsi="Times New Roman" w:cs="Times New Roman"/>
+          <w:b/>
+          <w:bCs/>
+          <w:sz w:val="24"/>
+          <w:szCs w:val="24"/>
+        </w:rPr>
+        <w:t>Patil Siddhesh Ramchandra</w:t>
+      </w:r>
+      <w:r>
+        <w:rPr>
+          <w:rFonts w:ascii="Times New Roman" w:hAnsi="Times New Roman" w:cs="Times New Roman"/>
+          <w:sz w:val="24"/>
+          <w:szCs w:val="24"/>
+        </w:rPr>
+        <w:t xml:space="preserve"> and this work has not been submitted earlier for the award of any other degree.</w:t>
+      </w:r>
+    </w:p>
+    <w:p>
+      <w:pPr>
+        <w:rPr>
+          <w:rFonts w:ascii="Times New Roman" w:hAnsi="Times New Roman" w:cs="Times New Roman"/>
+          <w:sz w:val="24"/>
+          <w:szCs w:val="24"/>
+        </w:rPr>
+      </w:pPr>
+    </w:p>
+    <w:p>
+      <w:pPr>
+        <w:rPr>
+          <w:rFonts w:ascii="Times New Roman" w:hAnsi="Times New Roman" w:cs="Times New Roman"/>
+          <w:sz w:val="24"/>
+          <w:szCs w:val="24"/>
+        </w:rPr>
+      </w:pPr>
+      <w:r>
+        <w:rPr>
+          <w:rFonts w:ascii="Times New Roman" w:hAnsi="Times New Roman" w:cs="Times New Roman"/>
+          <w:b/>
+          <w:bCs/>
+          <w:sz w:val="24"/>
+          <w:szCs w:val="24"/>
+          <w:u w:val="single"/>
+        </w:rPr>
+        <w:t xml:space="preserve">Candidate Name </w:t>
+      </w:r>
+      <w:r>
+        <w:rPr>
+          <w:rFonts w:ascii="Times New Roman" w:hAnsi="Times New Roman" w:cs="Times New Roman"/>
+          <w:sz w:val="24"/>
+          <w:szCs w:val="24"/>
+        </w:rPr>
+        <w:t>– Patil Siddhesh Ramchandra</w:t>
+      </w:r>
+    </w:p>
+    <w:p>
+      <w:pPr>
+        <w:rPr>
+          <w:rFonts w:ascii="Times New Roman" w:hAnsi="Times New Roman" w:cs="Times New Roman"/>
+          <w:sz w:val="24"/>
+          <w:szCs w:val="24"/>
+        </w:rPr>
+      </w:pPr>
+      <w:r>
+        <w:rPr>
+          <w:rFonts w:ascii="Times New Roman" w:hAnsi="Times New Roman" w:cs="Times New Roman"/>
+          <w:b/>
+          <w:bCs/>
+          <w:sz w:val="24"/>
+          <w:szCs w:val="24"/>
+          <w:u w:val="single"/>
+        </w:rPr>
+        <w:t xml:space="preserve">PNR </w:t>
+      </w:r>
+      <w:r>
+        <w:rPr>
+          <w:rFonts w:ascii="Times New Roman" w:hAnsi="Times New Roman" w:cs="Times New Roman"/>
+          <w:sz w:val="24"/>
+          <w:szCs w:val="24"/>
+        </w:rPr>
+        <w:t xml:space="preserve">– </w:t>
+      </w:r>
+      <w:r>
+        <w:rPr>
+          <w:rFonts w:ascii="Times New Roman" w:hAnsi="Times New Roman" w:cs="Times New Roman"/>
+          <w:sz w:val="24"/>
+          <w:szCs w:val="24"/>
+        </w:rPr>
+        <w:t>2019016401994093</w:t>
+      </w:r>
+    </w:p>
+    <w:p>
+      <w:pPr>
+        <w:rPr>
+          <w:rFonts w:ascii="Times New Roman" w:hAnsi="Times New Roman" w:cs="Times New Roman"/>
+          <w:sz w:val="24"/>
+          <w:szCs w:val="24"/>
+        </w:rPr>
+      </w:pPr>
+    </w:p>
+    <w:p>
+      <w:pPr>
+        <w:rPr>
+          <w:rFonts w:ascii="Times New Roman" w:hAnsi="Times New Roman" w:cs="Times New Roman"/>
+          <w:sz w:val="24"/>
+          <w:szCs w:val="24"/>
+        </w:rPr>
+      </w:pPr>
+    </w:p>
+    <w:p>
+      <w:pPr>
+        <w:jc w:val="right"/>
+        <w:rPr>
+          <w:rFonts w:ascii="Times New Roman" w:hAnsi="Times New Roman" w:cs="Times New Roman"/>
+          <w:b/>
+          <w:bCs/>
+          <w:sz w:val="24"/>
+          <w:szCs w:val="24"/>
+        </w:rPr>
+      </w:pPr>
+      <w:r>
+        <w:rPr>
+          <w:rFonts w:ascii="Times New Roman" w:hAnsi="Times New Roman" w:cs="Times New Roman"/>
+          <w:b/>
+          <w:bCs/>
+          <w:sz w:val="24"/>
+          <w:szCs w:val="24"/>
+        </w:rPr>
+        <w:t>Prof. Manisha Kasar</w:t>
+      </w:r>
+    </w:p>
+    <w:p>
+      <w:pPr>
+        <w:jc w:val="right"/>
+        <w:rPr>
+          <w:rFonts w:ascii="Times New Roman" w:hAnsi="Times New Roman" w:cs="Times New Roman"/>
+          <w:sz w:val="24"/>
+          <w:szCs w:val="24"/>
+        </w:rPr>
+      </w:pPr>
+      <w:r>
+        <w:rPr>
+          <w:rFonts w:ascii="Times New Roman" w:hAnsi="Times New Roman" w:cs="Times New Roman"/>
+          <w:sz w:val="24"/>
+          <w:szCs w:val="24"/>
+        </w:rPr>
+        <w:t>Project Guide</w:t>
+      </w:r>
+    </w:p>
+    <w:p>
+      <w:pPr>
+        <w:jc w:val="center"/>
+        <w:rPr>
+          <w:rFonts w:ascii="Times New Roman" w:hAnsi="Times New Roman" w:cs="Times New Roman"/>
+          <w:sz w:val="40"/>
+          <w:szCs w:val="40"/>
+        </w:rPr>
+      </w:pPr>
+    </w:p>
+    <w:p>
+      <w:pPr>
+        <w:jc w:val="center"/>
+        <w:rPr>
+          <w:rFonts w:ascii="Times New Roman" w:hAnsi="Times New Roman" w:cs="Times New Roman"/>
+          <w:sz w:val="36"/>
+          <w:szCs w:val="36"/>
+        </w:rPr>
+      </w:pPr>
+      <w:r>
+        <w:rPr>
+          <w:rFonts w:ascii="Times New Roman" w:hAnsi="Times New Roman" w:cs="Times New Roman"/>
+          <w:sz w:val="36"/>
+          <w:szCs w:val="36"/>
+        </w:rPr>
+        <w:t>Countersigned By</w:t>
+      </w:r>
+    </w:p>
+    <w:p>
+      <w:pPr>
+        <w:rPr>
+          <w:rFonts w:ascii="Times New Roman" w:hAnsi="Times New Roman" w:cs="Times New Roman"/>
+          <w:sz w:val="40"/>
+          <w:szCs w:val="40"/>
+        </w:rPr>
+      </w:pPr>
+    </w:p>
+    <w:p>
+      <w:pPr>
+        <w:rPr>
+          <w:rFonts w:ascii="Times New Roman" w:hAnsi="Times New Roman" w:cs="Times New Roman"/>
+          <w:sz w:val="24"/>
+          <w:szCs w:val="24"/>
+        </w:rPr>
+      </w:pPr>
+      <w:r>
+        <w:rPr>
+          <w:rFonts w:ascii="Times New Roman" w:hAnsi="Times New Roman" w:cs="Times New Roman"/>
+          <w:noProof/>
+          <w:sz w:val="24"/>
+          <w:szCs w:val="24"/>
+        </w:rPr>
+        <mc:AlternateContent>
+          <mc:Choice Requires="wps">
+            <w:drawing>
+              <wp:anchor distT="0" distB="0" distL="114300" distR="114300" simplePos="0" relativeHeight="251660288" behindDoc="0" locked="0" layoutInCell="1" allowOverlap="1" wp14:anchorId="1CE84A72" wp14:editId="3696E7F5">
+                <wp:simplePos x="0" y="0"/>
+                <wp:positionH relativeFrom="column">
+                  <wp:posOffset>4933950</wp:posOffset>
+                </wp:positionH>
+                <wp:positionV relativeFrom="paragraph">
+                  <wp:posOffset>142875</wp:posOffset>
+                </wp:positionV>
+                <wp:extent cx="1600200" cy="0"/>
+                <wp:effectExtent l="0" t="0" r="0" b="0"/>
+                <wp:wrapNone/>
+                <wp:docPr id="5" name="Straight Connector 5"/>
+                <wp:cNvGraphicFramePr/>
+                <a:graphic xmlns:a="http://schemas.openxmlformats.org/drawingml/2006/main">
+                  <a:graphicData uri="http://schemas.microsoft.com/office/word/2010/wordprocessingShape">
+                    <wps:wsp>
+                      <wps:cNvCnPr/>
+                      <wps:spPr>
+                        <a:xfrm flipV="1">
+                          <a:off x="0" y="0"/>
+                          <a:ext cx="1600200" cy="0"/>
+                        </a:xfrm>
+                        <a:prstGeom prst="line">
+                          <a:avLst/>
+                        </a:prstGeom>
+                      </wps:spPr>
+                      <wps:style>
+                        <a:lnRef idx="3">
+                          <a:schemeClr val="dk1"/>
+                        </a:lnRef>
+                        <a:fillRef idx="0">
+                          <a:schemeClr val="dk1"/>
+                        </a:fillRef>
+                        <a:effectRef idx="2">
+                          <a:schemeClr val="dk1"/>
+                        </a:effectRef>
+                        <a:fontRef idx="minor">
+                          <a:schemeClr val="tx1"/>
+                        </a:fontRef>
+                      </wps:style>
+                      <wps:bodyPr/>
+                    </wps:wsp>
+                  </a:graphicData>
+                </a:graphic>
+                <wp14:sizeRelH relativeFrom="margin">
+                  <wp14:pctWidth>0</wp14:pctWidth>
+                </wp14:sizeRelH>
+                <wp14:sizeRelV relativeFrom="margin">
+                  <wp14:pctHeight>0</wp14:pctHeight>
+                </wp14:sizeRelV>
+              </wp:anchor>
+            </w:drawing>
+          </mc:Choice>
+          <mc:Fallback>
+            <w:pict>
+              <v:line w14:anchorId="22807B49" id="Straight Connector 5" o:spid="_x0000_s1026" style="position:absolute;flip:y;z-index:251660288;visibility:visible;mso-wrap-style:square;mso-width-percent:0;mso-height-percent:0;mso-wrap-distance-left:9pt;mso-wrap-distance-top:0;mso-wrap-distance-right:9pt;mso-wrap-distance-bottom:0;mso-position-horizontal:absolute;mso-position-horizontal-relative:text;mso-position-vertical:absolute;mso-position-vertical-relative:text;mso-width-percent:0;mso-height-percent:0;mso-width-relative:margin;mso-height-relative:margin" from="388.5pt,11.25pt" to="514.5pt,11.25pt" o:gfxdata="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" strokecolor="black [3200]" strokeweight="1.5pt">
+                <v:stroke joinstyle="miter"/>
+              </v:line>
+            </w:pict>
+          </mc:Fallback>
+        </mc:AlternateContent>
+      </w:r>
+      <w:r>
+        <w:rPr>
+          <w:rFonts w:ascii="Times New Roman" w:hAnsi="Times New Roman" w:cs="Times New Roman"/>
+          <w:noProof/>
+          <w:sz w:val="24"/>
+          <w:szCs w:val="24"/>
+        </w:rPr>
+        <mc:AlternateContent>
+          <mc:Choice Requires="wps">
+            <w:drawing>
+              <wp:anchor distT="0" distB="0" distL="114300" distR="114300" simplePos="0" relativeHeight="251659264" behindDoc="0" locked="0" layoutInCell="1" allowOverlap="1" wp14:anchorId="22BD9034" wp14:editId="10EEDDF1">
+                <wp:simplePos x="0" y="0"/>
+                <wp:positionH relativeFrom="column">
+                  <wp:posOffset>-76201</wp:posOffset>
+                </wp:positionH>
+                <wp:positionV relativeFrom="paragraph">
+                  <wp:posOffset>228600</wp:posOffset>
+                </wp:positionV>
+                <wp:extent cx="1457325" cy="9525"/>
+                <wp:effectExtent l="0" t="0" r="28575" b="28575"/>
+                <wp:wrapNone/>
+                <wp:docPr id="4" name="Straight Connector 4"/>
+                <wp:cNvGraphicFramePr/>
+                <a:graphic xmlns:a="http://schemas.openxmlformats.org/drawingml/2006/main">
+                  <a:graphicData uri="http://schemas.microsoft.com/office/word/2010/wordprocessingShape">
+                    <wps:wsp>
+                      <wps:cNvCnPr/>
+                      <wps:spPr>
+                        <a:xfrm flipV="1">
+                          <a:off x="0" y="0"/>
+                          <a:ext cx="1457325" cy="9525"/>
+                        </a:xfrm>
+                        <a:prstGeom prst="line">
+                          <a:avLst/>
+                        </a:prstGeom>
+                      </wps:spPr>
+                      <wps:style>
+                        <a:lnRef idx="3">
+                          <a:schemeClr val="dk1"/>
+                        </a:lnRef>
+                        <a:fillRef idx="0">
+                          <a:schemeClr val="dk1"/>
+                        </a:fillRef>
+                        <a:effectRef idx="2">
+                          <a:schemeClr val="dk1"/>
+                        </a:effectRef>
+                        <a:fontRef idx="minor">
+                          <a:schemeClr val="tx1"/>
+                        </a:fontRef>
+                      </wps:style>
+                      <wps:bodyPr/>
+                    </wps:wsp>
+                  </a:graphicData>
+                </a:graphic>
+                <wp14:sizeRelH relativeFrom="margin">
+                  <wp14:pctWidth>0</wp14:pctWidth>
+                </wp14:sizeRelH>
+                <wp14:sizeRelV relativeFrom="margin">
+                  <wp14:pctHeight>0</wp14:pctHeight>
+                </wp14:sizeRelV>
+              </wp:anchor>
+            </w:drawing>
+          </mc:Choice>
+          <mc:Fallback>
+            <w:pict>
+              <v:line w14:anchorId="48571EB9" id="Straight Connector 4" o:spid="_x0000_s1026" style="position:absolute;flip:y;z-index:251659264;visibility:visible;mso-wrap-style:square;mso-width-percent:0;mso-height-percent:0;mso-wrap-distance-left:9pt;mso-wrap-distance-top:0;mso-wrap-distance-right:9pt;mso-wrap-distance-bottom:0;mso-position-horizontal:absolute;mso-position-horizontal-relative:text;mso-position-vertical:absolute;mso-position-vertical-relative:text;mso-width-percent:0;mso-height-percent:0;mso-width-relative:margin;mso-height-relative:margin" from="-6pt,18pt" to="108.75pt,18.75pt" o:gfxdata="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" strokecolor="black [3200]" strokeweight="1.5pt">
+                <v:stroke joinstyle="miter"/>
+              </v:line>
+            </w:pict>
+          </mc:Fallback>
+        </mc:AlternateContent>
+      </w:r>
+    </w:p>
+    <w:p>
+      <w:pPr>
+        <w:rPr>
+          <w:rFonts w:ascii="Times New Roman" w:hAnsi="Times New Roman" w:cs="Times New Roman"/>
+          <w:sz w:val="24"/>
+          <w:szCs w:val="24"/>
+        </w:rPr>
+      </w:pPr>
+      <w:r>
+        <w:rPr>
+          <w:rFonts w:ascii="Times New Roman" w:hAnsi="Times New Roman" w:cs="Times New Roman"/>
+          <w:sz w:val="24"/>
+          <w:szCs w:val="24"/>
+        </w:rPr>
+        <w:t>Head of IT Dept.</w:t>
+      </w:r>
+      <w:r>
+        <w:rPr>
+          <w:rFonts w:ascii="Times New Roman" w:hAnsi="Times New Roman" w:cs="Times New Roman"/>
+          <w:sz w:val="24"/>
+          <w:szCs w:val="24"/>
+        </w:rPr>
+        <w:tab/>
+      </w:r>
+      <w:r>
+        <w:rPr>
+          <w:rFonts w:ascii="Times New Roman" w:hAnsi="Times New Roman" w:cs="Times New Roman"/>
+          <w:sz w:val="24"/>
+          <w:szCs w:val="24"/>
+        </w:rPr>
+        <w:tab/>
+      </w:r>
+      <w:r>
+        <w:rPr>
+          <w:rFonts w:ascii="Times New Roman" w:hAnsi="Times New Roman" w:cs="Times New Roman"/>
+          <w:sz w:val="24"/>
+          <w:szCs w:val="24"/>
+        </w:rPr>
+        <w:tab/>
+      </w:r>
+      <w:r>
+        <w:rPr>
+          <w:rFonts w:ascii="Times New Roman" w:hAnsi="Times New Roman" w:cs="Times New Roman"/>
+          <w:sz w:val="24"/>
+          <w:szCs w:val="24"/>
+        </w:rPr>
+        <w:tab/>
+      </w:r>
+      <w:r>
+        <w:rPr>
+          <w:rFonts w:ascii="Times New Roman" w:hAnsi="Times New Roman" w:cs="Times New Roman"/>
+          <w:sz w:val="24"/>
+          <w:szCs w:val="24"/>
+        </w:rPr>
+        <w:tab/>
+      </w:r>
+      <w:r>
+        <w:rPr>
+          <w:rFonts w:ascii="Times New Roman" w:hAnsi="Times New Roman" w:cs="Times New Roman"/>
+          <w:sz w:val="24"/>
+          <w:szCs w:val="24"/>
+        </w:rPr>
+        <w:tab/>
+      </w:r>
+      <w:r>
+        <w:rPr>
+          <w:rFonts w:ascii="Times New Roman" w:hAnsi="Times New Roman" w:cs="Times New Roman"/>
+          <w:sz w:val="24"/>
+          <w:szCs w:val="24"/>
+        </w:rPr>
+        <w:tab/>
+      </w:r>
+      <w:r>
+        <w:rPr>
+          <w:rFonts w:ascii="Times New Roman" w:hAnsi="Times New Roman" w:cs="Times New Roman"/>
+          <w:sz w:val="24"/>
+          <w:szCs w:val="24"/>
+        </w:rPr>
+        <w:tab/>
+      </w:r>
+      <w:r>
+        <w:rPr>
+          <w:rFonts w:ascii="Times New Roman" w:hAnsi="Times New Roman" w:cs="Times New Roman"/>
+          <w:sz w:val="24"/>
+          <w:szCs w:val="24"/>
+        </w:rPr>
+        <w:tab/>
+      </w:r>
+      <w:r>
+        <w:rPr>
+          <w:rFonts w:ascii="Times New Roman" w:hAnsi="Times New Roman" w:cs="Times New Roman"/>
+          <w:sz w:val="24"/>
+          <w:szCs w:val="24"/>
+        </w:rPr>
+        <w:tab/>
+      </w:r>
+      <w:r>
+        <w:rPr>
+          <w:rFonts w:ascii="Times New Roman" w:hAnsi="Times New Roman" w:cs="Times New Roman"/>
+          <w:sz w:val="24"/>
+          <w:szCs w:val="24"/>
+        </w:rPr>
+        <w:tab/>
+        <w:t>Principal</w:t>
+      </w:r>
+    </w:p>
+    <w:p>
+      <w:pPr>
+        <w:rPr>
+          <w:rFonts w:ascii="Times New Roman" w:hAnsi="Times New Roman" w:cs="Times New Roman"/>
+          <w:sz w:val="24"/>
+          <w:szCs w:val="24"/>
+        </w:rPr>
+      </w:pPr>
+      <w:r>
+        <w:rPr>
+          <w:rFonts w:ascii="Times New Roman" w:hAnsi="Times New Roman" w:cs="Times New Roman"/>
+          <w:sz w:val="24"/>
+          <w:szCs w:val="24"/>
+        </w:rPr>
+        <w:t>St. Wilfred ACS,</w:t>
+      </w:r>
+      <w:r>
+        <w:rPr>
+          <w:rFonts w:ascii="Times New Roman" w:hAnsi="Times New Roman" w:cs="Times New Roman"/>
+          <w:sz w:val="24"/>
+          <w:szCs w:val="24"/>
+        </w:rPr>
+        <w:tab/>
+      </w:r>
+      <w:r>
+        <w:rPr>
+          <w:rFonts w:ascii="Times New Roman" w:hAnsi="Times New Roman" w:cs="Times New Roman"/>
+          <w:sz w:val="24"/>
+          <w:szCs w:val="24"/>
+        </w:rPr>
+        <w:tab/>
+      </w:r>
+      <w:r>
+        <w:rPr>
+          <w:rFonts w:ascii="Times New Roman" w:hAnsi="Times New Roman" w:cs="Times New Roman"/>
+          <w:sz w:val="24"/>
+          <w:szCs w:val="24"/>
+        </w:rPr>
+        <w:tab/>
+      </w:r>
+      <w:r>
+        <w:rPr>
+          <w:rFonts w:ascii="Times New Roman" w:hAnsi="Times New Roman" w:cs="Times New Roman"/>
+          <w:sz w:val="24"/>
+          <w:szCs w:val="24"/>
+        </w:rPr>
+        <w:tab/>
+      </w:r>
+      <w:r>
+        <w:rPr>
+          <w:rFonts w:ascii="Times New Roman" w:hAnsi="Times New Roman" w:cs="Times New Roman"/>
+          <w:sz w:val="24"/>
+          <w:szCs w:val="24"/>
+        </w:rPr>
+        <w:tab/>
+      </w:r>
+      <w:r>
+        <w:rPr>
+          <w:rFonts w:ascii="Times New Roman" w:hAnsi="Times New Roman" w:cs="Times New Roman"/>
+          <w:sz w:val="24"/>
+          <w:szCs w:val="24"/>
+        </w:rPr>
+        <w:tab/>
+      </w:r>
+      <w:r>
+        <w:rPr>
+          <w:rFonts w:ascii="Times New Roman" w:hAnsi="Times New Roman" w:cs="Times New Roman"/>
+          <w:sz w:val="24"/>
+          <w:szCs w:val="24"/>
+        </w:rPr>
+        <w:tab/>
+      </w:r>
+      <w:r>
+        <w:rPr>
+          <w:rFonts w:ascii="Times New Roman" w:hAnsi="Times New Roman" w:cs="Times New Roman"/>
+          <w:sz w:val="24"/>
+          <w:szCs w:val="24"/>
+        </w:rPr>
+        <w:tab/>
+      </w:r>
+      <w:r>
+        <w:rPr>
+          <w:rFonts w:ascii="Times New Roman" w:hAnsi="Times New Roman" w:cs="Times New Roman"/>
+          <w:sz w:val="24"/>
+          <w:szCs w:val="24"/>
+        </w:rPr>
+        <w:tab/>
+        <w:t>St. Wilfred ACS College</w:t>
+      </w:r>
+    </w:p>
+    <w:p>
+      <w:pPr>
+        <w:rPr>
+          <w:rFonts w:ascii="Times New Roman" w:hAnsi="Times New Roman" w:cs="Times New Roman"/>
+          <w:sz w:val="24"/>
+          <w:szCs w:val="24"/>
+        </w:rPr>
+      </w:pPr>
+      <w:r>
+        <w:rPr>
+          <w:rFonts w:ascii="Times New Roman" w:hAnsi="Times New Roman" w:cs="Times New Roman"/>
+          <w:sz w:val="24"/>
+          <w:szCs w:val="24"/>
+        </w:rPr>
+        <w:t>Panvel</w:t>
+      </w:r>
+      <w:r>
+        <w:rPr>
+          <w:rFonts w:ascii="Times New Roman" w:hAnsi="Times New Roman" w:cs="Times New Roman"/>
+          <w:sz w:val="24"/>
+          <w:szCs w:val="24"/>
+        </w:rPr>
+        <w:tab/>
+      </w:r>
+      <w:r>
+        <w:rPr>
+          <w:rFonts w:ascii="Times New Roman" w:hAnsi="Times New Roman" w:cs="Times New Roman"/>
+          <w:sz w:val="24"/>
+          <w:szCs w:val="24"/>
+        </w:rPr>
+        <w:tab/>
+      </w:r>
+      <w:r>
+        <w:rPr>
+          <w:rFonts w:ascii="Times New Roman" w:hAnsi="Times New Roman" w:cs="Times New Roman"/>
+          <w:sz w:val="24"/>
+          <w:szCs w:val="24"/>
+        </w:rPr>
+        <w:tab/>
+      </w:r>
+      <w:r>
+        <w:rPr>
+          <w:rFonts w:ascii="Times New Roman" w:hAnsi="Times New Roman" w:cs="Times New Roman"/>
+          <w:sz w:val="24"/>
+          <w:szCs w:val="24"/>
+        </w:rPr>
+        <w:tab/>
+      </w:r>
+      <w:r>
+        <w:rPr>
+          <w:rFonts w:ascii="Times New Roman" w:hAnsi="Times New Roman" w:cs="Times New Roman"/>
+          <w:sz w:val="24"/>
+          <w:szCs w:val="24"/>
+        </w:rPr>
+        <w:tab/>
+      </w:r>
+      <w:r>
+        <w:rPr>
+          <w:rFonts w:ascii="Times New Roman" w:hAnsi="Times New Roman" w:cs="Times New Roman"/>
+          <w:sz w:val="24"/>
+          <w:szCs w:val="24"/>
+        </w:rPr>
+        <w:tab/>
+      </w:r>
+      <w:r>
+        <w:rPr>
+          <w:rFonts w:ascii="Times New Roman" w:hAnsi="Times New Roman" w:cs="Times New Roman"/>
+          <w:sz w:val="24"/>
+          <w:szCs w:val="24"/>
+        </w:rPr>
+        <w:tab/>
+      </w:r>
+      <w:r>
+        <w:rPr>
+          <w:rFonts w:ascii="Times New Roman" w:hAnsi="Times New Roman" w:cs="Times New Roman"/>
+          <w:sz w:val="24"/>
+          <w:szCs w:val="24"/>
+        </w:rPr>
+        <w:tab/>
+      </w:r>
+      <w:r>
+        <w:rPr>
+          <w:rFonts w:ascii="Times New Roman" w:hAnsi="Times New Roman" w:cs="Times New Roman"/>
+          <w:sz w:val="24"/>
+          <w:szCs w:val="24"/>
+        </w:rPr>
+        <w:tab/>
+      </w:r>
+      <w:r>
+        <w:rPr>
+          <w:rFonts w:ascii="Times New Roman" w:hAnsi="Times New Roman" w:cs="Times New Roman"/>
+          <w:sz w:val="24"/>
+          <w:szCs w:val="24"/>
+        </w:rPr>
+        <w:tab/>
+      </w:r>
+      <w:r>
+        <w:rPr>
+          <w:rFonts w:ascii="Times New Roman" w:hAnsi="Times New Roman" w:cs="Times New Roman"/>
+          <w:sz w:val="24"/>
+          <w:szCs w:val="24"/>
+        </w:rPr>
+        <w:tab/>
+      </w:r>
+      <w:r>
+        <w:rPr>
+          <w:rFonts w:ascii="Times New Roman" w:hAnsi="Times New Roman" w:cs="Times New Roman"/>
+          <w:sz w:val="24"/>
+          <w:szCs w:val="24"/>
+        </w:rPr>
+        <w:tab/>
+      </w:r>
+      <w:r>
+        <w:rPr>
+          <w:rFonts w:ascii="Times New Roman" w:hAnsi="Times New Roman" w:cs="Times New Roman"/>
+          <w:sz w:val="24"/>
+          <w:szCs w:val="24"/>
+        </w:rPr>
+        <w:tab/>
+        <w:t xml:space="preserve">    Panvel</w:t>
+      </w:r>
+    </w:p>
+    <w:p>
+      <w:pPr>
+        <w:rPr>
+          <w:rFonts w:ascii="Times New Roman" w:hAnsi="Times New Roman" w:cs="Times New Roman"/>
+          <w:sz w:val="24"/>
+          <w:szCs w:val="24"/>
+        </w:rPr>
+      </w:pPr>
+      <w:r>
+        <w:rPr>
+          <w:rFonts w:ascii="Times New Roman" w:hAnsi="Times New Roman" w:cs="Times New Roman"/>
+          <w:sz w:val="24"/>
+          <w:szCs w:val="24"/>
+        </w:rPr>
+        <w:tab/>
+      </w:r>
+      <w:r>
+        <w:rPr>
+          <w:rFonts w:ascii="Times New Roman" w:hAnsi="Times New Roman" w:cs="Times New Roman"/>
+          <w:sz w:val="24"/>
+          <w:szCs w:val="24"/>
+        </w:rPr>
+        <w:tab/>
+      </w:r>
+      <w:r>
+        <w:rPr>
+          <w:rFonts w:ascii="Times New Roman" w:hAnsi="Times New Roman" w:cs="Times New Roman"/>
+          <w:sz w:val="24"/>
+          <w:szCs w:val="24"/>
+        </w:rPr>
+        <w:tab/>
+      </w:r>
+      <w:r>
+        <w:rPr>
+          <w:rFonts w:ascii="Times New Roman" w:hAnsi="Times New Roman" w:cs="Times New Roman"/>
+          <w:sz w:val="24"/>
+          <w:szCs w:val="24"/>
+        </w:rPr>
+        <w:tab/>
+      </w:r>
+      <w:r>
+        <w:rPr>
+          <w:rFonts w:ascii="Times New Roman" w:hAnsi="Times New Roman" w:cs="Times New Roman"/>
+          <w:sz w:val="24"/>
+          <w:szCs w:val="24"/>
+        </w:rPr>
+        <w:tab/>
+      </w:r>
+      <w:r>
+        <w:rPr>
+          <w:rFonts w:ascii="Times New Roman" w:hAnsi="Times New Roman" w:cs="Times New Roman"/>
+          <w:sz w:val="24"/>
+          <w:szCs w:val="24"/>
+        </w:rPr>
+        <w:tab/>
+      </w:r>
+      <w:r>
+        <w:rPr>
+          <w:rFonts w:ascii="Times New Roman" w:hAnsi="Times New Roman" w:cs="Times New Roman"/>
+          <w:sz w:val="24"/>
+          <w:szCs w:val="24"/>
+        </w:rPr>
+        <w:tab/>
+      </w:r>
+    </w:p>
+    <w:p>
+      <w:pPr>
+        <w:rPr>
+          <w:rFonts w:ascii="Times New Roman" w:hAnsi="Times New Roman" w:cs="Times New Roman"/>
+          <w:sz w:val="24"/>
+          <w:szCs w:val="24"/>
+        </w:rPr>
+      </w:pPr>
+    </w:p>
+    <w:p>
+      <w:pPr>
+        <w:rPr>
+          <w:rFonts w:ascii="Times New Roman" w:hAnsi="Times New Roman" w:cs="Times New Roman"/>
+          <w:sz w:val="24"/>
+          <w:szCs w:val="24"/>
+        </w:rPr>
+      </w:pPr>
+    </w:p>
+    <w:p>
+      <w:pPr>
+        <w:rPr>
+          <w:rFonts w:ascii="Times New Roman" w:hAnsi="Times New Roman" w:cs="Times New Roman"/>
           <w:sz w:val="32"/>
           <w:szCs w:val="32"/>
           <w:u w:val="single"/>
+        </w:rPr>
+      </w:pPr>
+    </w:p>
+    <w:p>
+      <w:pPr>
+        <w:rPr>
+          <w:rFonts w:ascii="Times New Roman" w:hAnsi="Times New Roman" w:cs="Times New Roman"/>
+          <w:b/>
+          <w:bCs/>
+          <w:sz w:val="32"/>
+          <w:szCs w:val="32"/>
         </w:rPr>
       </w:pPr>
       <w:r>
@@ -877,7 +1910,7 @@
           <w:szCs w:val="32"/>
           <w:u w:val="single"/>
         </w:rPr>
-        <w:t xml:space="preserve">Project </w:t>
+        <w:t>Date -</w:t>
       </w:r>
       <w:r>
         <w:rPr>
@@ -886,97 +1919,9 @@
           <w:bCs/>
           <w:sz w:val="32"/>
           <w:szCs w:val="32"/>
-          <w:u w:val="single"/>
-        </w:rPr>
-        <w:t>Guide</w:t>
-      </w:r>
-      <w:r>
-        <w:rPr>
-          <w:rFonts w:ascii="Times New Roman" w:hAnsi="Times New Roman" w:cs="Times New Roman"/>
-          <w:sz w:val="32"/>
-          <w:szCs w:val="32"/>
-        </w:rPr>
-        <w:t xml:space="preserve"> </w:t>
-      </w:r>
-      <w:r>
-        <w:rPr>
-          <w:rFonts w:ascii="Times New Roman" w:hAnsi="Times New Roman" w:cs="Times New Roman"/>
-          <w:sz w:val="32"/>
-          <w:szCs w:val="32"/>
-        </w:rPr>
-        <w:tab/>
-      </w:r>
-      <w:r>
-        <w:rPr>
-          <w:rFonts w:ascii="Times New Roman" w:hAnsi="Times New Roman" w:cs="Times New Roman"/>
-          <w:sz w:val="32"/>
-          <w:szCs w:val="32"/>
-        </w:rPr>
-        <w:tab/>
-      </w:r>
-      <w:r>
-        <w:rPr>
-          <w:rFonts w:ascii="Times New Roman" w:hAnsi="Times New Roman" w:cs="Times New Roman"/>
-          <w:sz w:val="32"/>
-          <w:szCs w:val="32"/>
-        </w:rPr>
-        <w:tab/>
-      </w:r>
-      <w:r>
-        <w:rPr>
-          <w:rFonts w:ascii="Times New Roman" w:hAnsi="Times New Roman" w:cs="Times New Roman"/>
-          <w:sz w:val="32"/>
-          <w:szCs w:val="32"/>
-        </w:rPr>
-        <w:tab/>
-      </w:r>
-      <w:r>
-        <w:rPr>
-          <w:rFonts w:ascii="Times New Roman" w:hAnsi="Times New Roman" w:cs="Times New Roman"/>
-          <w:sz w:val="32"/>
-          <w:szCs w:val="32"/>
-        </w:rPr>
-        <w:tab/>
-      </w:r>
-      <w:r>
-        <w:rPr>
-          <w:rFonts w:ascii="Times New Roman" w:hAnsi="Times New Roman" w:cs="Times New Roman"/>
-          <w:sz w:val="32"/>
-          <w:szCs w:val="32"/>
-        </w:rPr>
-        <w:tab/>
-      </w:r>
-      <w:r>
-        <w:rPr>
-          <w:rFonts w:ascii="Times New Roman" w:hAnsi="Times New Roman" w:cs="Times New Roman"/>
-          <w:sz w:val="32"/>
-          <w:szCs w:val="32"/>
-        </w:rPr>
-        <w:tab/>
-      </w:r>
-      <w:r>
-        <w:rPr>
-          <w:rFonts w:ascii="Times New Roman" w:hAnsi="Times New Roman" w:cs="Times New Roman"/>
-          <w:sz w:val="32"/>
-          <w:szCs w:val="32"/>
-        </w:rPr>
-        <w:tab/>
-      </w:r>
-      <w:r>
-        <w:rPr>
-          <w:rFonts w:ascii="Times New Roman" w:hAnsi="Times New Roman" w:cs="Times New Roman"/>
-          <w:sz w:val="32"/>
-          <w:szCs w:val="32"/>
-        </w:rPr>
-        <w:tab/>
-      </w:r>
-      <w:r>
-        <w:rPr>
-          <w:rFonts w:ascii="Times New Roman" w:hAnsi="Times New Roman" w:cs="Times New Roman"/>
-          <w:sz w:val="32"/>
-          <w:szCs w:val="32"/>
-        </w:rPr>
-        <w:tab/>
+        </w:rPr>
+        <w:tab/>
+        <w:t>/</w:t>
       </w:r>
       <w:r>
         <w:rPr>
@@ -985,43 +1930,11 @@
           <w:bCs/>
           <w:sz w:val="32"/>
           <w:szCs w:val="32"/>
-          <w:u w:val="single"/>
-        </w:rPr>
-        <w:t>Co-ordinator</w:t>
-      </w:r>
-    </w:p>
-    <w:p>
-      <w:pPr>
-        <w:rPr>
-          <w:rFonts w:ascii="Times New Roman" w:hAnsi="Times New Roman" w:cs="Times New Roman"/>
-          <w:sz w:val="32"/>
-          <w:szCs w:val="32"/>
-          <w:u w:val="single"/>
-        </w:rPr>
-      </w:pPr>
-    </w:p>
-    <w:p>
-      <w:pPr>
-        <w:rPr>
-          <w:rFonts w:ascii="Times New Roman" w:hAnsi="Times New Roman" w:cs="Times New Roman"/>
-          <w:sz w:val="32"/>
-          <w:szCs w:val="32"/>
-          <w:u w:val="single"/>
-        </w:rPr>
-      </w:pPr>
-    </w:p>
-    <w:p>
-      <w:pPr>
-        <w:rPr>
-          <w:rFonts w:ascii="Times New Roman" w:hAnsi="Times New Roman" w:cs="Times New Roman"/>
-          <w:sz w:val="32"/>
-          <w:szCs w:val="32"/>
-          <w:u w:val="single"/>
-        </w:rPr>
-      </w:pPr>
-    </w:p>
-    <w:p>
-      <w:pPr>
+        </w:rPr>
+        <w:tab/>
+        <w:t>/</w:t>
+      </w:r>
+      <w:r>
         <w:rPr>
           <w:rFonts w:ascii="Times New Roman" w:hAnsi="Times New Roman" w:cs="Times New Roman"/>
           <w:b/>
@@ -1029,7 +1942,8 @@
           <w:sz w:val="32"/>
           <w:szCs w:val="32"/>
         </w:rPr>
-      </w:pPr>
+        <w:t xml:space="preserve"> </w:t>
+      </w:r>
       <w:r>
         <w:rPr>
           <w:rFonts w:ascii="Times New Roman" w:hAnsi="Times New Roman" w:cs="Times New Roman"/>
@@ -1037,11 +1951,12 @@
           <w:bCs/>
           <w:sz w:val="32"/>
           <w:szCs w:val="32"/>
-          <w:u w:val="single"/>
-        </w:rPr>
-        <w:t>Date -</w:t>
-      </w:r>
-      <w:r>
+        </w:rPr>
+        <w:t>2021</w:t>
+      </w:r>
+    </w:p>
+    <w:p>
+      <w:pPr>
         <w:rPr>
           <w:rFonts w:ascii="Times New Roman" w:hAnsi="Times New Roman" w:cs="Times New Roman"/>
           <w:b/>
@@ -1049,40 +1964,7 @@
           <w:sz w:val="32"/>
           <w:szCs w:val="32"/>
         </w:rPr>
-        <w:tab/>
-        <w:t>/</w:t>
-      </w:r>
-      <w:r>
-        <w:rPr>
-          <w:rFonts w:ascii="Times New Roman" w:hAnsi="Times New Roman" w:cs="Times New Roman"/>
-          <w:b/>
-          <w:bCs/>
-          <w:sz w:val="32"/>
-          <w:szCs w:val="32"/>
-        </w:rPr>
-        <w:tab/>
-        <w:t>/</w:t>
-      </w:r>
-      <w:r>
-        <w:rPr>
-          <w:rFonts w:ascii="Times New Roman" w:hAnsi="Times New Roman" w:cs="Times New Roman"/>
-          <w:b/>
-          <w:bCs/>
-          <w:sz w:val="32"/>
-          <w:szCs w:val="32"/>
-        </w:rPr>
-        <w:t xml:space="preserve"> </w:t>
-      </w:r>
-      <w:r>
-        <w:rPr>
-          <w:rFonts w:ascii="Times New Roman" w:hAnsi="Times New Roman" w:cs="Times New Roman"/>
-          <w:b/>
-          <w:bCs/>
-          <w:sz w:val="32"/>
-          <w:szCs w:val="32"/>
-        </w:rPr>
-        <w:t>2021</w:t>
-      </w:r>
+      </w:pPr>
     </w:p>
     <w:p>
       <w:pPr>
@@ -1277,7 +2159,7 @@
                 <w:szCs w:val="32"/>
                 <w:u w:val="single"/>
               </w:rPr>
-              <w:t>3</w:t>
+              <w:t>4</w:t>
             </w:r>
           </w:p>
         </w:tc>
@@ -2187,24 +3069,42 @@
           <w:szCs w:val="24"/>
         </w:rPr>
         <w:tab/>
-      </w:r>
-      <w:r>
-        <w:rPr>
-          <w:rFonts w:ascii="Times New Roman" w:hAnsi="Times New Roman" w:cs="Times New Roman"/>
-          <w:sz w:val="24"/>
-          <w:szCs w:val="24"/>
-        </w:rPr>
-        <w:t>As you can see in above image Google Chrome(Web Browser) is using 721 MB of RAM for just five tabs, but do not worry this project aims to encounter this issue by reducing number of tabs we need to just one master tab which will use comparatively less memory and CPU.</w:t>
-      </w:r>
-    </w:p>
-    <w:p>
-      <w:pPr>
-        <w:rPr>
-          <w:rFonts w:ascii="Times New Roman" w:hAnsi="Times New Roman" w:cs="Times New Roman"/>
-          <w:sz w:val="24"/>
-          <w:szCs w:val="24"/>
-        </w:rPr>
-      </w:pPr>
+        <w:t>As you can see in above image Google Chrome(Web Browser) is using 721 MB of RAM for just five tabs,</w:t>
+      </w:r>
+      <w:r>
+        <w:rPr>
+          <w:rFonts w:ascii="Times New Roman" w:hAnsi="Times New Roman" w:cs="Times New Roman"/>
+          <w:sz w:val="24"/>
+          <w:szCs w:val="24"/>
+        </w:rPr>
+        <w:t xml:space="preserve"> which more than that you have ever expected. B</w:t>
+      </w:r>
+      <w:r>
+        <w:rPr>
+          <w:rFonts w:ascii="Times New Roman" w:hAnsi="Times New Roman" w:cs="Times New Roman"/>
+          <w:sz w:val="24"/>
+          <w:szCs w:val="24"/>
+        </w:rPr>
+        <w:t>ut do not worry this project aims to encounter this issue by reducing number of tabs we need to just one master tab which will use comparatively less memory and CPU.</w:t>
+      </w:r>
+    </w:p>
+    <w:p>
+      <w:pPr>
+        <w:rPr>
+          <w:rFonts w:ascii="Times New Roman" w:hAnsi="Times New Roman" w:cs="Times New Roman"/>
+          <w:sz w:val="24"/>
+          <w:szCs w:val="24"/>
+        </w:rPr>
+      </w:pPr>
+      <w:r>
+        <w:rPr>
+          <w:rFonts w:ascii="Times New Roman" w:hAnsi="Times New Roman" w:cs="Times New Roman"/>
+          <w:sz w:val="24"/>
+          <w:szCs w:val="24"/>
+        </w:rPr>
+        <w:tab/>
+        <w:t xml:space="preserve">This Project Aims </w:t>
+      </w:r>
     </w:p>
     <w:sectPr>
       <w:headerReference w:type="default" r:id="rId10"/>

</xml_diff>